<commit_message>
Update Descargo Parcial PBL - Ainhoa - Edgar.docx
</commit_message>
<xml_diff>
--- a/Doc/Descargo Parcial/Descargo Parcial PBL - Ainhoa - Edgar.docx
+++ b/Doc/Descargo Parcial/Descargo Parcial PBL - Ainhoa - Edgar.docx
@@ -14218,16 +14218,16 @@
         <mc:AlternateContent>
           <mc:Choice Requires="wpg">
             <w:drawing>
-              <wp:anchor distT="0" distB="0" distL="114300" distR="114300" simplePos="0" relativeHeight="251796480" behindDoc="0" locked="0" layoutInCell="1" allowOverlap="1" wp14:anchorId="6739E4A3" wp14:editId="34B27A72">
+              <wp:anchor distT="0" distB="0" distL="114300" distR="114300" simplePos="0" relativeHeight="251796480" behindDoc="0" locked="0" layoutInCell="1" allowOverlap="1" wp14:anchorId="6739E4A3" wp14:editId="693D0FEA">
                 <wp:simplePos x="0" y="0"/>
                 <wp:positionH relativeFrom="margin">
-                  <wp:align>left</wp:align>
+                  <wp:posOffset>-139700</wp:posOffset>
                 </wp:positionH>
                 <wp:positionV relativeFrom="paragraph">
-                  <wp:posOffset>119380</wp:posOffset>
+                  <wp:posOffset>418075</wp:posOffset>
                 </wp:positionV>
-                <wp:extent cx="9048115" cy="4564380"/>
-                <wp:effectExtent l="0" t="0" r="0" b="0"/>
+                <wp:extent cx="9281795" cy="3674110"/>
+                <wp:effectExtent l="0" t="0" r="1905" b="0"/>
                 <wp:wrapTopAndBottom/>
                 <wp:docPr id="7" name="Group 7"/>
                 <wp:cNvGraphicFramePr/>
@@ -14238,9 +14238,9 @@
                       <wpg:grpSpPr>
                         <a:xfrm>
                           <a:off x="0" y="0"/>
-                          <a:ext cx="9048115" cy="4564380"/>
-                          <a:chOff x="-143852" y="53719"/>
-                          <a:chExt cx="9048881" cy="4566132"/>
+                          <a:ext cx="9281795" cy="3674110"/>
+                          <a:chOff x="-474387" y="571711"/>
+                          <a:chExt cx="9282765" cy="3676432"/>
                         </a:xfrm>
                       </wpg:grpSpPr>
                       <pic:pic xmlns:pic="http://schemas.openxmlformats.org/drawingml/2006/picture">
@@ -14250,7 +14250,7 @@
                             <a:picLocks noChangeAspect="1"/>
                           </pic:cNvPicPr>
                         </pic:nvPicPr>
-                        <pic:blipFill>
+                        <pic:blipFill rotWithShape="1">
                           <a:blip r:embed="rId27">
                             <a:extLst>
                               <a:ext uri="{28A0092B-C50C-407E-A947-70E740481C1C}">
@@ -14258,13 +14258,13 @@
                               </a:ext>
                             </a:extLst>
                           </a:blip>
-                          <a:srcRect l="15270" r="15270"/>
+                          <a:srcRect l="-393" r="4950"/>
                           <a:stretch/>
                         </pic:blipFill>
                         <pic:spPr>
                           <a:xfrm>
-                            <a:off x="170286" y="53719"/>
-                            <a:ext cx="8734743" cy="4222796"/>
+                            <a:off x="-474387" y="571711"/>
+                            <a:ext cx="9147810" cy="3218556"/>
                           </a:xfrm>
                           <a:prstGeom prst="rect">
                             <a:avLst/>
@@ -14276,7 +14276,7 @@
                         <wps:cNvSpPr txBox="1"/>
                         <wps:spPr>
                           <a:xfrm>
-                            <a:off x="-143852" y="4353151"/>
+                            <a:off x="-143852" y="3981443"/>
                             <a:ext cx="8952230" cy="266700"/>
                           </a:xfrm>
                           <a:prstGeom prst="rect">
@@ -14294,6 +14294,7 @@
                             <w:p>
                               <w:pPr>
                                 <w:pStyle w:val="Caption"/>
+                                <w:ind w:firstLine="0"/>
                                 <w:jc w:val="center"/>
                                 <w:rPr>
                                   <w:noProof/>
@@ -14389,39 +14390,17 @@
           </mc:Choice>
           <mc:Fallback>
             <w:pict>
-              <v:group w14:anchorId="6739E4A3" id="Group 7" o:spid="_x0000_s1041" style="position:absolute;left:0;text-align:left;margin-left:0;margin-top:9.4pt;width:712.45pt;height:359.4pt;z-index:251796480;mso-position-horizontal:left;mso-position-horizontal-relative:margin;mso-width-relative:margin;mso-height-relative:margin" coordorigin="-1438,537" coordsize="90488,45661" o:gfxdata="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">
-                <v:shapetype id="_x0000_t75" coordsize="21600,21600" o:spt="75" o:preferrelative="t" path="m@4@5l@4@11@9@11@9@5xe" filled="f" stroked="f">
-                  <v:stroke joinstyle="miter"/>
-                  <v:formulas>
-                    <v:f eqn="if lineDrawn pixelLineWidth 0"/>
-                    <v:f eqn="sum @0 1 0"/>
-                    <v:f eqn="sum 0 0 @1"/>
-                    <v:f eqn="prod @2 1 2"/>
-                    <v:f eqn="prod @3 21600 pixelWidth"/>
-                    <v:f eqn="prod @3 21600 pixelHeight"/>
-                    <v:f eqn="sum @0 0 1"/>
-                    <v:f eqn="prod @6 1 2"/>
-                    <v:f eqn="prod @7 21600 pixelWidth"/>
-                    <v:f eqn="sum @8 21600 0"/>
-                    <v:f eqn="prod @7 21600 pixelHeight"/>
-                    <v:f eqn="sum @10 21600 0"/>
-                  </v:formulas>
-                  <v:path o:extrusionok="f" gradientshapeok="t" o:connecttype="rect"/>
-                  <o:lock v:ext="edit" aspectratio="t"/>
-                </v:shapetype>
-                <v:shape id="Picture 1" o:spid="_x0000_s1042" type="#_x0000_t75" style="position:absolute;left:1702;top:537;width:87348;height:42228;visibility:visible;mso-wrap-style:square" o:gfxdata="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">
-                  <v:imagedata r:id="rId28" o:title="" cropleft="10007f" cropright="10007f"/>
+              <v:group w14:anchorId="6739E4A3" id="Group 7" o:spid="_x0000_s1041" style="position:absolute;left:0;text-align:left;margin-left:-11pt;margin-top:32.9pt;width:730.85pt;height:289.3pt;z-index:251796480;mso-position-horizontal-relative:margin;mso-width-relative:margin;mso-height-relative:margin" coordorigin="-4743,5717" coordsize="92827,36764" o:gfxdata="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">
+                <v:shape id="Picture 1" o:spid="_x0000_s1042" type="#_x0000_t75" style="position:absolute;left:-4743;top:5717;width:91477;height:32185;visibility:visible;mso-wrap-style:square" o:gfxdata="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">
+                  <v:imagedata r:id="rId28" o:title="" cropleft="-258f" cropright="3244f"/>
                 </v:shape>
-                <v:shapetype id="_x0000_t202" coordsize="21600,21600" o:spt="202" path="m,l,21600r21600,l21600,xe">
-                  <v:stroke joinstyle="miter"/>
-                  <v:path gradientshapeok="t" o:connecttype="rect"/>
-                </v:shapetype>
-                <v:shape id="Text Box 6" o:spid="_x0000_s1043" type="#_x0000_t202" style="position:absolute;left:-1438;top:43531;width:89521;height:2667;visibility:visible;mso-wrap-style:square;v-text-anchor:top" o:gfxdata="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" stroked="f">
+                <v:shape id="Text Box 6" o:spid="_x0000_s1043" type="#_x0000_t202" style="position:absolute;left:-1438;top:39814;width:89521;height:2667;visibility:visible;mso-wrap-style:square;v-text-anchor:top" o:gfxdata="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" stroked="f">
                   <v:textbox style="mso-fit-shape-to-text:t" inset="0,0,0,0">
                     <w:txbxContent>
                       <w:p>
                         <w:pPr>
                           <w:pStyle w:val="Caption"/>
+                          <w:ind w:firstLine="0"/>
                           <w:jc w:val="center"/>
                           <w:rPr>
                             <w:noProof/>
@@ -14511,6 +14490,15 @@
         <w:rPr>
           <w:lang w:val="es-ES" w:eastAsia="es-ES"/>
         </w:rPr>
+      </w:pPr>
+    </w:p>
+    <w:p>
+      <w:pPr>
+        <w:ind w:firstLine="0"/>
+        <w:jc w:val="left"/>
+        <w:rPr>
+          <w:lang w:val="es-ES" w:eastAsia="es-ES"/>
+        </w:rPr>
         <w:sectPr>
           <w:headerReference w:type="default" r:id="rId29"/>
           <w:pgSz w:w="16838" w:h="11906" w:orient="landscape"/>
@@ -15084,21 +15072,7 @@
           <w:rFonts w:ascii="Calibri" w:cs="Calibri"/>
         </w:rPr>
         <w:tab/>
-        <w:t xml:space="preserve">Committee on Diagnostic Error in Health Care, Board on Health Care Services, Institute of Medicine, </w:t>
-      </w:r>
-      <w:proofErr w:type="spellStart"/>
-      <w:r>
-        <w:rPr>
-          <w:rFonts w:ascii="Calibri" w:cs="Calibri"/>
-        </w:rPr>
-        <w:t>y</w:t>
-      </w:r>
-      <w:proofErr w:type="spellEnd"/>
-      <w:r>
-        <w:rPr>
-          <w:rFonts w:ascii="Calibri" w:cs="Calibri"/>
-        </w:rPr>
-        <w:t xml:space="preserve"> The National Academies of Sciences, Engineering, and Medicine, </w:t>
+        <w:t xml:space="preserve">Committee on Diagnostic Error in Health Care, Board on Health Care Services, Institute of Medicine, y The National Academies of Sciences, Engineering, and Medicine, </w:t>
       </w:r>
       <w:r>
         <w:rPr>
@@ -15141,45 +15115,133 @@
           <w:i/>
           <w:iCs/>
         </w:rPr>
-        <w:t xml:space="preserve">BMJ Qual. </w:t>
-      </w:r>
-      <w:proofErr w:type="spellStart"/>
+        <w:t>BMJ Qual. Saf.</w:t>
+      </w:r>
+      <w:r>
+        <w:rPr>
+          <w:rFonts w:ascii="Calibri" w:cs="Calibri"/>
+        </w:rPr>
+        <w:t>, vol. 23, abr. 2014, doi: 10.1136/bmjqs-2013-002627.</w:t>
+      </w:r>
+    </w:p>
+    <w:p>
+      <w:pPr>
+        <w:pStyle w:val="Bibliography"/>
+        <w:rPr>
+          <w:rFonts w:ascii="Calibri" w:cs="Calibri"/>
+          <w:lang w:val="es-ES"/>
+        </w:rPr>
+      </w:pPr>
+      <w:r>
+        <w:rPr>
+          <w:rFonts w:ascii="Calibri" w:cs="Calibri"/>
+          <w:lang w:val="es-ES"/>
+        </w:rPr>
+        <w:t>[3]</w:t>
+      </w:r>
+      <w:r>
+        <w:rPr>
+          <w:rFonts w:ascii="Calibri" w:cs="Calibri"/>
+          <w:lang w:val="es-ES"/>
+        </w:rPr>
+        <w:tab/>
+        <w:t>«¿Qué es el cáncer? - Instituto Nacional del Cáncer», sep. 02, 2015. https://www.cancer.gov/espanol/cancer/naturaleza/que-es (accedido nov. 13, 2020).</w:t>
+      </w:r>
+    </w:p>
+    <w:p>
+      <w:pPr>
+        <w:pStyle w:val="Bibliography"/>
+        <w:rPr>
+          <w:rFonts w:ascii="Calibri" w:cs="Calibri"/>
+        </w:rPr>
+      </w:pPr>
+      <w:r>
+        <w:rPr>
+          <w:rFonts w:ascii="Calibri" w:cs="Calibri"/>
+        </w:rPr>
+        <w:t>[4]</w:t>
+      </w:r>
+      <w:r>
+        <w:rPr>
+          <w:rFonts w:ascii="Calibri" w:cs="Calibri"/>
+        </w:rPr>
+        <w:tab/>
+        <w:t xml:space="preserve">F. Hanif, K. Muzaffar,  kahkashan Perveen, S. Malhi, y S. Simjee, «Glioblastoma Multiforme: A Review of its Epidemiology and Pathogenesis through Clinical Presentation and Treatment», </w:t>
+      </w:r>
       <w:r>
         <w:rPr>
           <w:rFonts w:ascii="Calibri" w:cs="Calibri"/>
           <w:i/>
           <w:iCs/>
         </w:rPr>
-        <w:t>Saf</w:t>
-      </w:r>
-      <w:proofErr w:type="spellEnd"/>
+        <w:t>Asian Pac. J. Cancer Prev.</w:t>
+      </w:r>
+      <w:r>
+        <w:rPr>
+          <w:rFonts w:ascii="Calibri" w:cs="Calibri"/>
+        </w:rPr>
+        <w:t>, vol. 18, n.</w:t>
+      </w:r>
+      <w:r>
+        <w:rPr>
+          <w:rFonts w:ascii="Calibri" w:cs="Calibri"/>
+          <w:vertAlign w:val="superscript"/>
+        </w:rPr>
+        <w:t>o</w:t>
+      </w:r>
+      <w:r>
+        <w:rPr>
+          <w:rFonts w:ascii="Calibri" w:cs="Calibri"/>
+        </w:rPr>
+        <w:t xml:space="preserve"> 1, ene. 2017, doi: 10.22034/APJCP.2017.18.1.3.</w:t>
+      </w:r>
+    </w:p>
+    <w:p>
+      <w:pPr>
+        <w:pStyle w:val="Bibliography"/>
+        <w:rPr>
+          <w:rFonts w:ascii="Calibri" w:cs="Calibri"/>
+        </w:rPr>
+      </w:pPr>
+      <w:r>
+        <w:rPr>
+          <w:rFonts w:ascii="Calibri" w:cs="Calibri"/>
+        </w:rPr>
+        <w:t>[5]</w:t>
+      </w:r>
+      <w:r>
+        <w:rPr>
+          <w:rFonts w:ascii="Calibri" w:cs="Calibri"/>
+        </w:rPr>
+        <w:tab/>
+        <w:t xml:space="preserve">T. C. Booth, M. Williams, A. Luis, J. Cardoso, K. Ashkan, y H. Shuaib, «Machine learning and glioma imaging biomarkers», </w:t>
+      </w:r>
       <w:r>
         <w:rPr>
           <w:rFonts w:ascii="Calibri" w:cs="Calibri"/>
           <w:i/>
           <w:iCs/>
         </w:rPr>
-        <w:t>.</w:t>
+        <w:t>Clin. Radiol.</w:t>
       </w:r>
       <w:r>
         <w:rPr>
           <w:rFonts w:ascii="Calibri" w:cs="Calibri"/>
         </w:rPr>
-        <w:t xml:space="preserve">, vol. 23, abr. 2014, </w:t>
-      </w:r>
-      <w:proofErr w:type="spellStart"/>
+        <w:t>, vol. 75, n.</w:t>
+      </w:r>
       <w:r>
         <w:rPr>
           <w:rFonts w:ascii="Calibri" w:cs="Calibri"/>
-        </w:rPr>
-        <w:t>doi</w:t>
-      </w:r>
-      <w:proofErr w:type="spellEnd"/>
+          <w:vertAlign w:val="superscript"/>
+        </w:rPr>
+        <w:t>o</w:t>
+      </w:r>
       <w:r>
         <w:rPr>
           <w:rFonts w:ascii="Calibri" w:cs="Calibri"/>
         </w:rPr>
-        <w:t>: 10.1136/bmjqs-2013-002627.</w:t>
+        <w:t xml:space="preserve"> 1, pp. 20-32, ene. 2020, doi: 10.1016/j.crad.2019.07.001.</w:t>
       </w:r>
     </w:p>
     <w:p>
@@ -15187,108 +15249,20 @@
         <w:pStyle w:val="Bibliography"/>
         <w:rPr>
           <w:rFonts w:ascii="Calibri" w:cs="Calibri"/>
-          <w:lang w:val="es-ES"/>
         </w:rPr>
       </w:pPr>
       <w:r>
         <w:rPr>
           <w:rFonts w:ascii="Calibri" w:cs="Calibri"/>
-          <w:lang w:val="es-ES"/>
-        </w:rPr>
-        <w:t>[3]</w:t>
+        </w:rPr>
+        <w:t>[6]</w:t>
       </w:r>
       <w:r>
         <w:rPr>
           <w:rFonts w:ascii="Calibri" w:cs="Calibri"/>
-          <w:lang w:val="es-ES"/>
         </w:rPr>
         <w:tab/>
-        <w:t>«¿Qué es el cáncer? - Instituto Nacional del Cáncer», sep. 02, 2015. https://www.cancer.gov/espanol/cancer/naturaleza/que-es (accedido nov. 13, 2020).</w:t>
-      </w:r>
-    </w:p>
-    <w:p>
-      <w:pPr>
-        <w:pStyle w:val="Bibliography"/>
-        <w:rPr>
-          <w:rFonts w:ascii="Calibri" w:cs="Calibri"/>
-        </w:rPr>
-      </w:pPr>
-      <w:r>
-        <w:rPr>
-          <w:rFonts w:ascii="Calibri" w:cs="Calibri"/>
-        </w:rPr>
-        <w:t>[4]</w:t>
-      </w:r>
-      <w:r>
-        <w:rPr>
-          <w:rFonts w:ascii="Calibri" w:cs="Calibri"/>
-        </w:rPr>
-        <w:tab/>
-        <w:t xml:space="preserve">F. Hanif, K. </w:t>
-      </w:r>
-      <w:proofErr w:type="gramStart"/>
-      <w:r>
-        <w:rPr>
-          <w:rFonts w:ascii="Calibri" w:cs="Calibri"/>
-        </w:rPr>
-        <w:t xml:space="preserve">Muzaffar,  </w:t>
-      </w:r>
-      <w:proofErr w:type="spellStart"/>
-      <w:r>
-        <w:rPr>
-          <w:rFonts w:ascii="Calibri" w:cs="Calibri"/>
-        </w:rPr>
-        <w:t>kahkashan</w:t>
-      </w:r>
-      <w:proofErr w:type="spellEnd"/>
-      <w:proofErr w:type="gramEnd"/>
-      <w:r>
-        <w:rPr>
-          <w:rFonts w:ascii="Calibri" w:cs="Calibri"/>
-        </w:rPr>
-        <w:t xml:space="preserve"> </w:t>
-      </w:r>
-      <w:proofErr w:type="spellStart"/>
-      <w:r>
-        <w:rPr>
-          <w:rFonts w:ascii="Calibri" w:cs="Calibri"/>
-        </w:rPr>
-        <w:t>Perveen</w:t>
-      </w:r>
-      <w:proofErr w:type="spellEnd"/>
-      <w:r>
-        <w:rPr>
-          <w:rFonts w:ascii="Calibri" w:cs="Calibri"/>
-        </w:rPr>
-        <w:t xml:space="preserve">, S. </w:t>
-      </w:r>
-      <w:proofErr w:type="spellStart"/>
-      <w:r>
-        <w:rPr>
-          <w:rFonts w:ascii="Calibri" w:cs="Calibri"/>
-        </w:rPr>
-        <w:t>Malhi</w:t>
-      </w:r>
-      <w:proofErr w:type="spellEnd"/>
-      <w:r>
-        <w:rPr>
-          <w:rFonts w:ascii="Calibri" w:cs="Calibri"/>
-        </w:rPr>
-        <w:t xml:space="preserve">, y S. </w:t>
-      </w:r>
-      <w:proofErr w:type="spellStart"/>
-      <w:r>
-        <w:rPr>
-          <w:rFonts w:ascii="Calibri" w:cs="Calibri"/>
-        </w:rPr>
-        <w:t>Simjee</w:t>
-      </w:r>
-      <w:proofErr w:type="spellEnd"/>
-      <w:r>
-        <w:rPr>
-          <w:rFonts w:ascii="Calibri" w:cs="Calibri"/>
-        </w:rPr>
-        <w:t xml:space="preserve">, «Glioblastoma Multiforme: A Review of its Epidemiology and Pathogenesis through Clinical Presentation and Treatment», </w:t>
+        <w:t xml:space="preserve">D. Armocida, A. Pesce, F. Di Giammarco, A. Frati, A. Santoro, y M. Salvati, «Long Term Survival in Patients Suffering from Glio-blastoma Multiforme: A Single-Center Observational Cohort Study», </w:t>
       </w:r>
       <w:r>
         <w:rPr>
@@ -15296,20 +15270,13 @@
           <w:i/>
           <w:iCs/>
         </w:rPr>
-        <w:t>Asian Pac. J. Cancer Prev.</w:t>
+        <w:t>Diagnostics</w:t>
       </w:r>
       <w:r>
         <w:rPr>
           <w:rFonts w:ascii="Calibri" w:cs="Calibri"/>
         </w:rPr>
-        <w:t xml:space="preserve">, vol. 18, </w:t>
-      </w:r>
-      <w:proofErr w:type="spellStart"/>
-      <w:r>
-        <w:rPr>
-          <w:rFonts w:ascii="Calibri" w:cs="Calibri"/>
-        </w:rPr>
-        <w:t>n.</w:t>
+        <w:t>, vol. 9, n.</w:t>
       </w:r>
       <w:r>
         <w:rPr>
@@ -15318,261 +15285,178 @@
         </w:rPr>
         <w:t>o</w:t>
       </w:r>
-      <w:proofErr w:type="spellEnd"/>
       <w:r>
         <w:rPr>
           <w:rFonts w:ascii="Calibri" w:cs="Calibri"/>
         </w:rPr>
-        <w:t xml:space="preserve"> 1, </w:t>
-      </w:r>
-      <w:proofErr w:type="spellStart"/>
-      <w:r>
+        <w:t xml:space="preserve"> 4, p. 209, nov. 2019, doi: 10.3390/diagnostics9040209.</w:t>
+      </w:r>
+    </w:p>
+    <w:p>
+      <w:pPr>
+        <w:pStyle w:val="Bibliography"/>
         <w:rPr>
           <w:rFonts w:ascii="Calibri" w:cs="Calibri"/>
-        </w:rPr>
-        <w:t>ene</w:t>
-      </w:r>
-      <w:proofErr w:type="spellEnd"/>
+          <w:lang w:val="es-ES"/>
+        </w:rPr>
+      </w:pPr>
       <w:r>
         <w:rPr>
           <w:rFonts w:ascii="Calibri" w:cs="Calibri"/>
-        </w:rPr>
-        <w:t xml:space="preserve">. 2017, </w:t>
-      </w:r>
-      <w:proofErr w:type="spellStart"/>
+          <w:lang w:val="es-ES"/>
+        </w:rPr>
+        <w:t>[7]</w:t>
+      </w:r>
       <w:r>
         <w:rPr>
           <w:rFonts w:ascii="Calibri" w:cs="Calibri"/>
-        </w:rPr>
-        <w:t>doi</w:t>
-      </w:r>
-      <w:proofErr w:type="spellEnd"/>
-      <w:r>
-        <w:rPr>
-          <w:rFonts w:ascii="Calibri" w:cs="Calibri"/>
-        </w:rPr>
-        <w:t>: 10.22034/APJCP.2017.18.1.3.</w:t>
-      </w:r>
-    </w:p>
-    <w:p>
-      <w:pPr>
-        <w:pStyle w:val="Bibliography"/>
-        <w:rPr>
-          <w:rFonts w:ascii="Calibri" w:cs="Calibri"/>
-        </w:rPr>
-      </w:pPr>
-      <w:r>
-        <w:rPr>
-          <w:rFonts w:ascii="Calibri" w:cs="Calibri"/>
-        </w:rPr>
-        <w:t>[5]</w:t>
-      </w:r>
-      <w:r>
-        <w:rPr>
-          <w:rFonts w:ascii="Calibri" w:cs="Calibri"/>
+          <w:lang w:val="es-ES"/>
         </w:rPr>
         <w:tab/>
-        <w:t xml:space="preserve">T. C. Booth, M. Williams, A. Luis, J. Cardoso, K. Ashkan, y H. Shuaib, «Machine learning and glioma imaging biomarkers», </w:t>
+        <w:t xml:space="preserve">C. Okuma y R. Fernández, «EVALUACIÓN DE GLIOMAS POR TÉCNICAS AVANZADAS DE RESONANCIA MAGNÉTICA», </w:t>
       </w:r>
       <w:r>
         <w:rPr>
           <w:rFonts w:ascii="Calibri" w:cs="Calibri"/>
           <w:i/>
           <w:iCs/>
-        </w:rPr>
-        <w:t xml:space="preserve">Clin. </w:t>
-      </w:r>
-      <w:proofErr w:type="spellStart"/>
+          <w:lang w:val="es-ES"/>
+        </w:rPr>
+        <w:t>Rev. Médica Clínica Las Condes</w:t>
+      </w:r>
+      <w:r>
+        <w:rPr>
+          <w:rFonts w:ascii="Calibri" w:cs="Calibri"/>
+          <w:lang w:val="es-ES"/>
+        </w:rPr>
+        <w:t>, vol. 28, n.</w:t>
+      </w:r>
+      <w:r>
+        <w:rPr>
+          <w:rFonts w:ascii="Calibri" w:cs="Calibri"/>
+          <w:vertAlign w:val="superscript"/>
+          <w:lang w:val="es-ES"/>
+        </w:rPr>
+        <w:t>o</w:t>
+      </w:r>
+      <w:r>
+        <w:rPr>
+          <w:rFonts w:ascii="Calibri" w:cs="Calibri"/>
+          <w:lang w:val="es-ES"/>
+        </w:rPr>
+        <w:t xml:space="preserve"> 3, pp. 360-377, may 2017, doi: 10.1016/j.rmclc.2017.05.005.</w:t>
+      </w:r>
+    </w:p>
+    <w:p>
+      <w:pPr>
+        <w:pStyle w:val="Bibliography"/>
+        <w:rPr>
+          <w:rFonts w:ascii="Calibri" w:cs="Calibri"/>
+        </w:rPr>
+      </w:pPr>
+      <w:r>
+        <w:rPr>
+          <w:rFonts w:ascii="Calibri" w:cs="Calibri"/>
+        </w:rPr>
+        <w:t>[8]</w:t>
+      </w:r>
+      <w:r>
+        <w:rPr>
+          <w:rFonts w:ascii="Calibri" w:cs="Calibri"/>
+        </w:rPr>
+        <w:tab/>
+        <w:t xml:space="preserve">«Early Detection Can Be Key to Surviving a Brain Tumor», </w:t>
+      </w:r>
       <w:r>
         <w:rPr>
           <w:rFonts w:ascii="Calibri" w:cs="Calibri"/>
           <w:i/>
           <w:iCs/>
         </w:rPr>
-        <w:t>Radiol</w:t>
-      </w:r>
-      <w:proofErr w:type="spellEnd"/>
+        <w:t>Weill Cornell Brain and Spine Center</w:t>
+      </w:r>
+      <w:r>
+        <w:rPr>
+          <w:rFonts w:ascii="Calibri" w:cs="Calibri"/>
+        </w:rPr>
+        <w:t>, ago. 08, 2016. https://weillcornellbrainandspine.org/early-detection-can-be-key-surviving-brain-tumor (accedido dic. 09, 2020).</w:t>
+      </w:r>
+    </w:p>
+    <w:p>
+      <w:pPr>
+        <w:pStyle w:val="Bibliography"/>
+        <w:rPr>
+          <w:rFonts w:ascii="Calibri" w:cs="Calibri"/>
+        </w:rPr>
+      </w:pPr>
+      <w:r>
+        <w:rPr>
+          <w:rFonts w:ascii="Calibri" w:cs="Calibri"/>
+        </w:rPr>
+        <w:t>[9]</w:t>
+      </w:r>
+      <w:r>
+        <w:rPr>
+          <w:rFonts w:ascii="Calibri" w:cs="Calibri"/>
+        </w:rPr>
+        <w:tab/>
+        <w:t xml:space="preserve">P. J. Kelly, «Gliomas: Survival, origin and early detection», </w:t>
+      </w:r>
       <w:r>
         <w:rPr>
           <w:rFonts w:ascii="Calibri" w:cs="Calibri"/>
           <w:i/>
           <w:iCs/>
         </w:rPr>
-        <w:t>.</w:t>
+        <w:t>Surg. Neurol. Int.</w:t>
       </w:r>
       <w:r>
         <w:rPr>
           <w:rFonts w:ascii="Calibri" w:cs="Calibri"/>
         </w:rPr>
-        <w:t xml:space="preserve">, vol. 75, </w:t>
-      </w:r>
-      <w:proofErr w:type="spellStart"/>
-      <w:r>
+        <w:t>, vol. 1, dic. 2010, doi: 10.4103/2152-7806.74243.</w:t>
+      </w:r>
+    </w:p>
+    <w:p>
+      <w:pPr>
+        <w:pStyle w:val="Bibliography"/>
         <w:rPr>
           <w:rFonts w:ascii="Calibri" w:cs="Calibri"/>
         </w:rPr>
-        <w:t>n.</w:t>
-      </w:r>
+      </w:pPr>
       <w:r>
         <w:rPr>
           <w:rFonts w:ascii="Calibri" w:cs="Calibri"/>
-          <w:vertAlign w:val="superscript"/>
-        </w:rPr>
-        <w:t>o</w:t>
-      </w:r>
-      <w:proofErr w:type="spellEnd"/>
+        </w:rPr>
+        <w:t>[10]</w:t>
+      </w:r>
       <w:r>
         <w:rPr>
           <w:rFonts w:ascii="Calibri" w:cs="Calibri"/>
         </w:rPr>
-        <w:t xml:space="preserve"> 1, pp. 20-32, </w:t>
-      </w:r>
-      <w:proofErr w:type="spellStart"/>
-      <w:r>
+        <w:tab/>
+        <w:t>«Glioblastoma (GBM) – American Brain Tumor Association». https://www.abta.org/tumor_types/glioblastoma-gbm/ (accedido dic. 09, 2020).</w:t>
+      </w:r>
+    </w:p>
+    <w:p>
+      <w:pPr>
+        <w:pStyle w:val="Bibliography"/>
         <w:rPr>
           <w:rFonts w:ascii="Calibri" w:cs="Calibri"/>
         </w:rPr>
-        <w:t>ene</w:t>
-      </w:r>
-      <w:proofErr w:type="spellEnd"/>
+      </w:pPr>
       <w:r>
         <w:rPr>
           <w:rFonts w:ascii="Calibri" w:cs="Calibri"/>
         </w:rPr>
-        <w:t xml:space="preserve">. 2020, </w:t>
-      </w:r>
-      <w:proofErr w:type="spellStart"/>
+        <w:t>[11]</w:t>
+      </w:r>
       <w:r>
         <w:rPr>
           <w:rFonts w:ascii="Calibri" w:cs="Calibri"/>
         </w:rPr>
-        <w:t>doi</w:t>
-      </w:r>
-      <w:proofErr w:type="spellEnd"/>
-      <w:r>
-        <w:rPr>
-          <w:rFonts w:ascii="Calibri" w:cs="Calibri"/>
-        </w:rPr>
-        <w:t>: 10.1016/j.crad.2019.07.001.</w:t>
-      </w:r>
-    </w:p>
-    <w:p>
-      <w:pPr>
-        <w:pStyle w:val="Bibliography"/>
-        <w:rPr>
-          <w:rFonts w:ascii="Calibri" w:cs="Calibri"/>
-        </w:rPr>
-      </w:pPr>
-      <w:r>
-        <w:rPr>
-          <w:rFonts w:ascii="Calibri" w:cs="Calibri"/>
-        </w:rPr>
-        <w:t>[6]</w:t>
-      </w:r>
-      <w:r>
-        <w:rPr>
-          <w:rFonts w:ascii="Calibri" w:cs="Calibri"/>
-        </w:rPr>
         <w:tab/>
-        <w:t xml:space="preserve">D. </w:t>
-      </w:r>
-      <w:proofErr w:type="spellStart"/>
-      <w:r>
-        <w:rPr>
-          <w:rFonts w:ascii="Calibri" w:cs="Calibri"/>
-        </w:rPr>
-        <w:t>Armocida</w:t>
-      </w:r>
-      <w:proofErr w:type="spellEnd"/>
-      <w:r>
-        <w:rPr>
-          <w:rFonts w:ascii="Calibri" w:cs="Calibri"/>
-        </w:rPr>
-        <w:t xml:space="preserve">, A. </w:t>
-      </w:r>
-      <w:proofErr w:type="spellStart"/>
-      <w:r>
-        <w:rPr>
-          <w:rFonts w:ascii="Calibri" w:cs="Calibri"/>
-        </w:rPr>
-        <w:t>Pesce</w:t>
-      </w:r>
-      <w:proofErr w:type="spellEnd"/>
-      <w:r>
-        <w:rPr>
-          <w:rFonts w:ascii="Calibri" w:cs="Calibri"/>
-        </w:rPr>
-        <w:t xml:space="preserve">, F. Di </w:t>
-      </w:r>
-      <w:proofErr w:type="spellStart"/>
-      <w:r>
-        <w:rPr>
-          <w:rFonts w:ascii="Calibri" w:cs="Calibri"/>
-        </w:rPr>
-        <w:t>Giammarco</w:t>
-      </w:r>
-      <w:proofErr w:type="spellEnd"/>
-      <w:r>
-        <w:rPr>
-          <w:rFonts w:ascii="Calibri" w:cs="Calibri"/>
-        </w:rPr>
-        <w:t xml:space="preserve">, A. </w:t>
-      </w:r>
-      <w:proofErr w:type="spellStart"/>
-      <w:r>
-        <w:rPr>
-          <w:rFonts w:ascii="Calibri" w:cs="Calibri"/>
-        </w:rPr>
-        <w:t>Frati</w:t>
-      </w:r>
-      <w:proofErr w:type="spellEnd"/>
-      <w:r>
-        <w:rPr>
-          <w:rFonts w:ascii="Calibri" w:cs="Calibri"/>
-        </w:rPr>
-        <w:t xml:space="preserve">, A. Santoro, y M. </w:t>
-      </w:r>
-      <w:proofErr w:type="spellStart"/>
-      <w:r>
-        <w:rPr>
-          <w:rFonts w:ascii="Calibri" w:cs="Calibri"/>
-        </w:rPr>
-        <w:t>Salvati</w:t>
-      </w:r>
-      <w:proofErr w:type="spellEnd"/>
-      <w:r>
-        <w:rPr>
-          <w:rFonts w:ascii="Calibri" w:cs="Calibri"/>
-        </w:rPr>
-        <w:t xml:space="preserve">, «Long Term Survival in Patients Suffering from </w:t>
-      </w:r>
-      <w:proofErr w:type="spellStart"/>
-      <w:r>
-        <w:rPr>
-          <w:rFonts w:ascii="Calibri" w:cs="Calibri"/>
-        </w:rPr>
-        <w:t>Glio</w:t>
-      </w:r>
-      <w:proofErr w:type="spellEnd"/>
-      <w:r>
-        <w:rPr>
-          <w:rFonts w:ascii="Calibri" w:cs="Calibri"/>
-        </w:rPr>
-        <w:t>-blastoma Multiforme: A Single-</w:t>
-      </w:r>
-      <w:proofErr w:type="spellStart"/>
-      <w:r>
-        <w:rPr>
-          <w:rFonts w:ascii="Calibri" w:cs="Calibri"/>
-        </w:rPr>
-        <w:t>Center</w:t>
-      </w:r>
-      <w:proofErr w:type="spellEnd"/>
-      <w:r>
-        <w:rPr>
-          <w:rFonts w:ascii="Calibri" w:cs="Calibri"/>
-        </w:rPr>
-        <w:t xml:space="preserve"> Observational Cohort Study», </w:t>
+        <w:t xml:space="preserve">«Early Detection», </w:t>
       </w:r>
       <w:r>
         <w:rPr>
@@ -15580,209 +15464,116 @@
           <w:i/>
           <w:iCs/>
         </w:rPr>
-        <w:t>Diagnostics</w:t>
+        <w:t>Glioblastoma Foundation</w:t>
       </w:r>
       <w:r>
         <w:rPr>
           <w:rFonts w:ascii="Calibri" w:cs="Calibri"/>
         </w:rPr>
-        <w:t xml:space="preserve">, vol. 9, </w:t>
-      </w:r>
-      <w:proofErr w:type="spellStart"/>
-      <w:r>
+        <w:t>. https://glioblastomafoundation.org/research/early-detection (accedido nov. 13, 2020).</w:t>
+      </w:r>
+    </w:p>
+    <w:p>
+      <w:pPr>
+        <w:pStyle w:val="Bibliography"/>
         <w:rPr>
           <w:rFonts w:ascii="Calibri" w:cs="Calibri"/>
         </w:rPr>
-        <w:t>n.</w:t>
-      </w:r>
+      </w:pPr>
       <w:r>
         <w:rPr>
           <w:rFonts w:ascii="Calibri" w:cs="Calibri"/>
-          <w:vertAlign w:val="superscript"/>
-        </w:rPr>
-        <w:t>o</w:t>
-      </w:r>
-      <w:proofErr w:type="spellEnd"/>
+        </w:rPr>
+        <w:t>[12]</w:t>
+      </w:r>
       <w:r>
         <w:rPr>
           <w:rFonts w:ascii="Calibri" w:cs="Calibri"/>
         </w:rPr>
-        <w:t xml:space="preserve"> 4, p. 209, </w:t>
-      </w:r>
-      <w:proofErr w:type="spellStart"/>
-      <w:r>
+        <w:tab/>
+        <w:t>«Assessing Concordance With Watson for Oncology, a Cognitive Computing Decision Support System for Colon Cancer Treatment in Korea | JCO Clinical Cancer Informatics». https://ascopubs.org/doi/full/10.1200/CCI.17.00109 (accedido dic. 10, 2020).</w:t>
+      </w:r>
+    </w:p>
+    <w:p>
+      <w:pPr>
+        <w:pStyle w:val="Bibliography"/>
         <w:rPr>
           <w:rFonts w:ascii="Calibri" w:cs="Calibri"/>
         </w:rPr>
-        <w:t>nov.</w:t>
-      </w:r>
-      <w:proofErr w:type="spellEnd"/>
+      </w:pPr>
       <w:r>
         <w:rPr>
           <w:rFonts w:ascii="Calibri" w:cs="Calibri"/>
         </w:rPr>
-        <w:t xml:space="preserve"> 2019, </w:t>
-      </w:r>
-      <w:proofErr w:type="spellStart"/>
+        <w:t>[13]</w:t>
+      </w:r>
       <w:r>
         <w:rPr>
           <w:rFonts w:ascii="Calibri" w:cs="Calibri"/>
         </w:rPr>
-        <w:t>doi</w:t>
-      </w:r>
-      <w:proofErr w:type="spellEnd"/>
-      <w:r>
-        <w:rPr>
-          <w:rFonts w:ascii="Calibri" w:cs="Calibri"/>
-        </w:rPr>
-        <w:t>: 10.3390/diagnostics9040209.</w:t>
-      </w:r>
-    </w:p>
-    <w:p>
-      <w:pPr>
-        <w:pStyle w:val="Bibliography"/>
-        <w:rPr>
-          <w:rFonts w:ascii="Calibri" w:cs="Calibri"/>
-          <w:lang w:val="es-ES"/>
-        </w:rPr>
-      </w:pPr>
-      <w:r>
-        <w:rPr>
-          <w:rFonts w:ascii="Calibri" w:cs="Calibri"/>
-          <w:lang w:val="es-ES"/>
-        </w:rPr>
-        <w:t>[7]</w:t>
-      </w:r>
-      <w:r>
-        <w:rPr>
-          <w:rFonts w:ascii="Calibri" w:cs="Calibri"/>
-          <w:lang w:val="es-ES"/>
-        </w:rPr>
         <w:tab/>
-        <w:t xml:space="preserve">C. </w:t>
-      </w:r>
-      <w:proofErr w:type="spellStart"/>
-      <w:r>
-        <w:rPr>
-          <w:rFonts w:ascii="Calibri" w:cs="Calibri"/>
-          <w:lang w:val="es-ES"/>
-        </w:rPr>
-        <w:t>Okuma</w:t>
-      </w:r>
-      <w:proofErr w:type="spellEnd"/>
-      <w:r>
-        <w:rPr>
-          <w:rFonts w:ascii="Calibri" w:cs="Calibri"/>
-          <w:lang w:val="es-ES"/>
-        </w:rPr>
-        <w:t xml:space="preserve"> y R. Fernández, «EVALUACIÓN DE GLIOMAS POR TÉCNICAS AVANZADAS DE RESONANCIA MAGNÉTICA», </w:t>
+        <w:t xml:space="preserve">«Ascent of machine learning in medicine», </w:t>
       </w:r>
       <w:r>
         <w:rPr>
           <w:rFonts w:ascii="Calibri" w:cs="Calibri"/>
           <w:i/>
           <w:iCs/>
-          <w:lang w:val="es-ES"/>
-        </w:rPr>
-        <w:t>Rev. Médica Clínica Las Condes</w:t>
+        </w:rPr>
+        <w:t>Nat. Mater.</w:t>
       </w:r>
       <w:r>
         <w:rPr>
           <w:rFonts w:ascii="Calibri" w:cs="Calibri"/>
-          <w:lang w:val="es-ES"/>
-        </w:rPr>
-        <w:t xml:space="preserve">, vol. 28, </w:t>
-      </w:r>
-      <w:proofErr w:type="spellStart"/>
-      <w:r>
-        <w:rPr>
-          <w:rFonts w:ascii="Calibri" w:cs="Calibri"/>
-          <w:lang w:val="es-ES"/>
-        </w:rPr>
-        <w:t>n.</w:t>
+        </w:rPr>
+        <w:t>, vol. 18, n.</w:t>
       </w:r>
       <w:r>
         <w:rPr>
           <w:rFonts w:ascii="Calibri" w:cs="Calibri"/>
           <w:vertAlign w:val="superscript"/>
-          <w:lang w:val="es-ES"/>
         </w:rPr>
         <w:t>o</w:t>
       </w:r>
-      <w:proofErr w:type="spellEnd"/>
       <w:r>
         <w:rPr>
           <w:rFonts w:ascii="Calibri" w:cs="Calibri"/>
-          <w:lang w:val="es-ES"/>
-        </w:rPr>
-        <w:t xml:space="preserve"> 3, pp. 360-377, </w:t>
-      </w:r>
-      <w:proofErr w:type="spellStart"/>
+        </w:rPr>
+        <w:t xml:space="preserve"> 5, Art. n.</w:t>
+      </w:r>
       <w:r>
         <w:rPr>
           <w:rFonts w:ascii="Calibri" w:cs="Calibri"/>
-          <w:lang w:val="es-ES"/>
-        </w:rPr>
-        <w:t>may</w:t>
-      </w:r>
-      <w:proofErr w:type="spellEnd"/>
+          <w:vertAlign w:val="superscript"/>
+        </w:rPr>
+        <w:t>o</w:t>
+      </w:r>
       <w:r>
         <w:rPr>
           <w:rFonts w:ascii="Calibri" w:cs="Calibri"/>
-          <w:lang w:val="es-ES"/>
-        </w:rPr>
-        <w:t xml:space="preserve"> 2017, </w:t>
-      </w:r>
-      <w:proofErr w:type="spellStart"/>
-      <w:r>
+        </w:rPr>
+        <w:t xml:space="preserve"> 5, may 2019, doi: 10.1038/s41563-019-0360-1.</w:t>
+      </w:r>
+    </w:p>
+    <w:p>
+      <w:pPr>
+        <w:pStyle w:val="Bibliography"/>
         <w:rPr>
           <w:rFonts w:ascii="Calibri" w:cs="Calibri"/>
-          <w:lang w:val="es-ES"/>
-        </w:rPr>
-        <w:t>doi</w:t>
-      </w:r>
-      <w:proofErr w:type="spellEnd"/>
+        </w:rPr>
+      </w:pPr>
       <w:r>
         <w:rPr>
           <w:rFonts w:ascii="Calibri" w:cs="Calibri"/>
-          <w:lang w:val="es-ES"/>
-        </w:rPr>
-        <w:t>: 10.1016/j.rmclc.2017.05.005.</w:t>
-      </w:r>
-    </w:p>
-    <w:p>
-      <w:pPr>
-        <w:pStyle w:val="Bibliography"/>
+        </w:rPr>
+        <w:t>[14]</w:t>
+      </w:r>
+      <w:r>
         <w:rPr>
           <w:rFonts w:ascii="Calibri" w:cs="Calibri"/>
         </w:rPr>
-      </w:pPr>
-      <w:r>
-        <w:rPr>
-          <w:rFonts w:ascii="Calibri" w:cs="Calibri"/>
-        </w:rPr>
-        <w:t>[8]</w:t>
-      </w:r>
-      <w:r>
-        <w:rPr>
-          <w:rFonts w:ascii="Calibri" w:cs="Calibri"/>
-        </w:rPr>
         <w:tab/>
-        <w:t xml:space="preserve">«Early Detection Can Be Key to Surviving a Brain </w:t>
-      </w:r>
-      <w:proofErr w:type="spellStart"/>
-      <w:r>
-        <w:rPr>
-          <w:rFonts w:ascii="Calibri" w:cs="Calibri"/>
-        </w:rPr>
-        <w:t>Tumor</w:t>
-      </w:r>
-      <w:proofErr w:type="spellEnd"/>
-      <w:r>
-        <w:rPr>
-          <w:rFonts w:ascii="Calibri" w:cs="Calibri"/>
-        </w:rPr>
-        <w:t xml:space="preserve">», </w:t>
+        <w:t xml:space="preserve">K. Kourou, T. P. Exarchos, K. P. Exarchos, M. V. Karamouzis, y D. I. Fotiadis, «Machine learning applications in cancer prognosis and prediction», </w:t>
       </w:r>
       <w:r>
         <w:rPr>
@@ -15790,51 +15581,83 @@
           <w:i/>
           <w:iCs/>
         </w:rPr>
-        <w:t xml:space="preserve">Weill Cornell Brain and Spine </w:t>
-      </w:r>
-      <w:proofErr w:type="spellStart"/>
+        <w:t>Comput. Struct. Biotechnol. J.</w:t>
+      </w:r>
+      <w:r>
+        <w:rPr>
+          <w:rFonts w:ascii="Calibri" w:cs="Calibri"/>
+        </w:rPr>
+        <w:t>, vol. 13, pp. 8-17, ene. 2015, doi: 10.1016/j.csbj.2014.11.005.</w:t>
+      </w:r>
+    </w:p>
+    <w:p>
+      <w:pPr>
+        <w:pStyle w:val="Bibliography"/>
+        <w:rPr>
+          <w:rFonts w:ascii="Calibri" w:cs="Calibri"/>
+        </w:rPr>
+      </w:pPr>
+      <w:r>
+        <w:rPr>
+          <w:rFonts w:ascii="Calibri" w:cs="Calibri"/>
+        </w:rPr>
+        <w:lastRenderedPageBreak/>
+        <w:t>[15]</w:t>
+      </w:r>
+      <w:r>
+        <w:rPr>
+          <w:rFonts w:ascii="Calibri" w:cs="Calibri"/>
+        </w:rPr>
+        <w:tab/>
+        <w:t xml:space="preserve">J. A. M. Sidey-Gibbons y C. J. Sidey-Gibbons, «Machine learning in medicine: a practical introduction», </w:t>
+      </w:r>
       <w:r>
         <w:rPr>
           <w:rFonts w:ascii="Calibri" w:cs="Calibri"/>
           <w:i/>
           <w:iCs/>
         </w:rPr>
-        <w:t>Center</w:t>
-      </w:r>
-      <w:proofErr w:type="spellEnd"/>
+        <w:t>BMC Med. Res. Methodol.</w:t>
+      </w:r>
       <w:r>
         <w:rPr>
           <w:rFonts w:ascii="Calibri" w:cs="Calibri"/>
         </w:rPr>
-        <w:t>, ago. 08, 2016. https://weillcornellbrainandspine.org/early-detection-can-be-key-surviving-brain-tumor (</w:t>
-      </w:r>
-      <w:proofErr w:type="spellStart"/>
+        <w:t>, vol. 19, n.</w:t>
+      </w:r>
       <w:r>
         <w:rPr>
           <w:rFonts w:ascii="Calibri" w:cs="Calibri"/>
-        </w:rPr>
-        <w:t>accedido</w:t>
-      </w:r>
-      <w:proofErr w:type="spellEnd"/>
+          <w:vertAlign w:val="superscript"/>
+        </w:rPr>
+        <w:t>o</w:t>
+      </w:r>
       <w:r>
         <w:rPr>
           <w:rFonts w:ascii="Calibri" w:cs="Calibri"/>
         </w:rPr>
-        <w:t xml:space="preserve"> </w:t>
-      </w:r>
-      <w:proofErr w:type="spellStart"/>
-      <w:r>
+        <w:t xml:space="preserve"> 1, p. 64, dic. 2019, doi: 10.1186/s12874-019-0681-4.</w:t>
+      </w:r>
+    </w:p>
+    <w:p>
+      <w:pPr>
+        <w:pStyle w:val="Bibliography"/>
         <w:rPr>
           <w:rFonts w:ascii="Calibri" w:cs="Calibri"/>
         </w:rPr>
-        <w:t>dic</w:t>
-      </w:r>
-      <w:proofErr w:type="spellEnd"/>
+      </w:pPr>
       <w:r>
         <w:rPr>
           <w:rFonts w:ascii="Calibri" w:cs="Calibri"/>
         </w:rPr>
-        <w:t>. 09, 2020).</w:t>
+        <w:t>[16]</w:t>
+      </w:r>
+      <w:r>
+        <w:rPr>
+          <w:rFonts w:ascii="Calibri" w:cs="Calibri"/>
+        </w:rPr>
+        <w:tab/>
+        <w:t>S. Anto, «Supervised Machine Learning Approaches for Medical Data Set Classification-A Review», ene. 2011.</w:t>
       </w:r>
     </w:p>
     <w:p>
@@ -15848,14 +15671,14 @@
         <w:rPr>
           <w:rFonts w:ascii="Calibri" w:cs="Calibri"/>
         </w:rPr>
-        <w:t>[9]</w:t>
+        <w:t>[17]</w:t>
       </w:r>
       <w:r>
         <w:rPr>
           <w:rFonts w:ascii="Calibri" w:cs="Calibri"/>
         </w:rPr>
         <w:tab/>
-        <w:t xml:space="preserve">P. J. Kelly, «Gliomas: Survival, origin and early detection», </w:t>
+        <w:t xml:space="preserve">S. Mutuvi, «Introduction to Machine Learning Model Evaluation», </w:t>
       </w:r>
       <w:r>
         <w:rPr>
@@ -15863,125 +15686,34 @@
           <w:i/>
           <w:iCs/>
         </w:rPr>
-        <w:t>Surg. Neurol. Int.</w:t>
+        <w:t>Medium</w:t>
       </w:r>
       <w:r>
         <w:rPr>
           <w:rFonts w:ascii="Calibri" w:cs="Calibri"/>
         </w:rPr>
-        <w:t xml:space="preserve">, vol. 1, </w:t>
-      </w:r>
-      <w:proofErr w:type="spellStart"/>
-      <w:r>
+        <w:t>, feb. 05, 2020. https://heartbeat.fritz.ai/introduction-to-machine-learning-model-evaluation-fa859e1b2d7f (accedido dic. 14, 2020).</w:t>
+      </w:r>
+    </w:p>
+    <w:p>
+      <w:pPr>
+        <w:pStyle w:val="Bibliography"/>
         <w:rPr>
           <w:rFonts w:ascii="Calibri" w:cs="Calibri"/>
         </w:rPr>
-        <w:t>dic</w:t>
-      </w:r>
-      <w:proofErr w:type="spellEnd"/>
+      </w:pPr>
       <w:r>
         <w:rPr>
           <w:rFonts w:ascii="Calibri" w:cs="Calibri"/>
         </w:rPr>
-        <w:t xml:space="preserve">. 2010, </w:t>
-      </w:r>
-      <w:proofErr w:type="spellStart"/>
+        <w:t>[18]</w:t>
+      </w:r>
       <w:r>
         <w:rPr>
           <w:rFonts w:ascii="Calibri" w:cs="Calibri"/>
         </w:rPr>
-        <w:t>doi</w:t>
-      </w:r>
-      <w:proofErr w:type="spellEnd"/>
-      <w:r>
-        <w:rPr>
-          <w:rFonts w:ascii="Calibri" w:cs="Calibri"/>
-        </w:rPr>
-        <w:t>: 10.4103/2152-7806.74243.</w:t>
-      </w:r>
-    </w:p>
-    <w:p>
-      <w:pPr>
-        <w:pStyle w:val="Bibliography"/>
-        <w:rPr>
-          <w:rFonts w:ascii="Calibri" w:cs="Calibri"/>
-        </w:rPr>
-      </w:pPr>
-      <w:r>
-        <w:rPr>
-          <w:rFonts w:ascii="Calibri" w:cs="Calibri"/>
-        </w:rPr>
-        <w:t>[10]</w:t>
-      </w:r>
-      <w:r>
-        <w:rPr>
-          <w:rFonts w:ascii="Calibri" w:cs="Calibri"/>
-        </w:rPr>
         <w:tab/>
-        <w:t xml:space="preserve">«Glioblastoma (GBM) – American Brain </w:t>
-      </w:r>
-      <w:proofErr w:type="spellStart"/>
-      <w:r>
-        <w:rPr>
-          <w:rFonts w:ascii="Calibri" w:cs="Calibri"/>
-        </w:rPr>
-        <w:t>Tumor</w:t>
-      </w:r>
-      <w:proofErr w:type="spellEnd"/>
-      <w:r>
-        <w:rPr>
-          <w:rFonts w:ascii="Calibri" w:cs="Calibri"/>
-        </w:rPr>
-        <w:t xml:space="preserve"> Association». https://www.abta.org/tumor_types/glioblastoma-gbm/ (</w:t>
-      </w:r>
-      <w:proofErr w:type="spellStart"/>
-      <w:r>
-        <w:rPr>
-          <w:rFonts w:ascii="Calibri" w:cs="Calibri"/>
-        </w:rPr>
-        <w:t>accedido</w:t>
-      </w:r>
-      <w:proofErr w:type="spellEnd"/>
-      <w:r>
-        <w:rPr>
-          <w:rFonts w:ascii="Calibri" w:cs="Calibri"/>
-        </w:rPr>
-        <w:t xml:space="preserve"> </w:t>
-      </w:r>
-      <w:proofErr w:type="spellStart"/>
-      <w:r>
-        <w:rPr>
-          <w:rFonts w:ascii="Calibri" w:cs="Calibri"/>
-        </w:rPr>
-        <w:t>dic</w:t>
-      </w:r>
-      <w:proofErr w:type="spellEnd"/>
-      <w:r>
-        <w:rPr>
-          <w:rFonts w:ascii="Calibri" w:cs="Calibri"/>
-        </w:rPr>
-        <w:t>. 09, 2020).</w:t>
-      </w:r>
-    </w:p>
-    <w:p>
-      <w:pPr>
-        <w:pStyle w:val="Bibliography"/>
-        <w:rPr>
-          <w:rFonts w:ascii="Calibri" w:cs="Calibri"/>
-        </w:rPr>
-      </w:pPr>
-      <w:r>
-        <w:rPr>
-          <w:rFonts w:ascii="Calibri" w:cs="Calibri"/>
-        </w:rPr>
-        <w:t>[11]</w:t>
-      </w:r>
-      <w:r>
-        <w:rPr>
-          <w:rFonts w:ascii="Calibri" w:cs="Calibri"/>
-        </w:rPr>
-        <w:tab/>
-        <w:t xml:space="preserve">«Early Detection», </w:t>
+        <w:t xml:space="preserve">K. Nighania, «Various ways to evaluate a machine learning models performance», </w:t>
       </w:r>
       <w:r>
         <w:rPr>
@@ -15989,125 +15721,34 @@
           <w:i/>
           <w:iCs/>
         </w:rPr>
-        <w:t>Glioblastoma Foundation</w:t>
+        <w:t>Medium</w:t>
       </w:r>
       <w:r>
         <w:rPr>
           <w:rFonts w:ascii="Calibri" w:cs="Calibri"/>
         </w:rPr>
-        <w:t>. https://glioblastomafoundation.org/research/early-detection (</w:t>
-      </w:r>
-      <w:proofErr w:type="spellStart"/>
-      <w:r>
+        <w:t>, ene. 30, 2019. https://towardsdatascience.com/various-ways-to-evaluate-a-machine-learning-models-performance-230449055f15 (accedido dic. 14, 2020).</w:t>
+      </w:r>
+    </w:p>
+    <w:p>
+      <w:pPr>
+        <w:pStyle w:val="Bibliography"/>
         <w:rPr>
           <w:rFonts w:ascii="Calibri" w:cs="Calibri"/>
         </w:rPr>
-        <w:t>accedido</w:t>
-      </w:r>
-      <w:proofErr w:type="spellEnd"/>
+      </w:pPr>
       <w:r>
         <w:rPr>
           <w:rFonts w:ascii="Calibri" w:cs="Calibri"/>
         </w:rPr>
-        <w:t xml:space="preserve"> </w:t>
-      </w:r>
-      <w:proofErr w:type="spellStart"/>
+        <w:t>[19]</w:t>
+      </w:r>
       <w:r>
         <w:rPr>
           <w:rFonts w:ascii="Calibri" w:cs="Calibri"/>
         </w:rPr>
-        <w:t>nov.</w:t>
-      </w:r>
-      <w:proofErr w:type="spellEnd"/>
-      <w:r>
-        <w:rPr>
-          <w:rFonts w:ascii="Calibri" w:cs="Calibri"/>
-        </w:rPr>
-        <w:t xml:space="preserve"> 13, 2020).</w:t>
-      </w:r>
-    </w:p>
-    <w:p>
-      <w:pPr>
-        <w:pStyle w:val="Bibliography"/>
-        <w:rPr>
-          <w:rFonts w:ascii="Calibri" w:cs="Calibri"/>
-        </w:rPr>
-      </w:pPr>
-      <w:r>
-        <w:rPr>
-          <w:rFonts w:ascii="Calibri" w:cs="Calibri"/>
-        </w:rPr>
-        <w:t>[12]</w:t>
-      </w:r>
-      <w:r>
-        <w:rPr>
-          <w:rFonts w:ascii="Calibri" w:cs="Calibri"/>
-        </w:rPr>
         <w:tab/>
-        <w:t xml:space="preserve">«Assessing Concordance </w:t>
-      </w:r>
-      <w:proofErr w:type="gramStart"/>
-      <w:r>
-        <w:rPr>
-          <w:rFonts w:ascii="Calibri" w:cs="Calibri"/>
-        </w:rPr>
-        <w:t>With</w:t>
-      </w:r>
-      <w:proofErr w:type="gramEnd"/>
-      <w:r>
-        <w:rPr>
-          <w:rFonts w:ascii="Calibri" w:cs="Calibri"/>
-        </w:rPr>
-        <w:t xml:space="preserve"> Watson for Oncology, a Cognitive Computing Decision Support System for Colon Cancer Treatment in Korea | JCO Clinical Cancer Informatics». https://ascopubs.org/doi/full/10.1200/CCI.17.00109 (</w:t>
-      </w:r>
-      <w:proofErr w:type="spellStart"/>
-      <w:r>
-        <w:rPr>
-          <w:rFonts w:ascii="Calibri" w:cs="Calibri"/>
-        </w:rPr>
-        <w:t>accedido</w:t>
-      </w:r>
-      <w:proofErr w:type="spellEnd"/>
-      <w:r>
-        <w:rPr>
-          <w:rFonts w:ascii="Calibri" w:cs="Calibri"/>
-        </w:rPr>
-        <w:t xml:space="preserve"> </w:t>
-      </w:r>
-      <w:proofErr w:type="spellStart"/>
-      <w:r>
-        <w:rPr>
-          <w:rFonts w:ascii="Calibri" w:cs="Calibri"/>
-        </w:rPr>
-        <w:t>dic</w:t>
-      </w:r>
-      <w:proofErr w:type="spellEnd"/>
-      <w:r>
-        <w:rPr>
-          <w:rFonts w:ascii="Calibri" w:cs="Calibri"/>
-        </w:rPr>
-        <w:t>. 10, 2020).</w:t>
-      </w:r>
-    </w:p>
-    <w:p>
-      <w:pPr>
-        <w:pStyle w:val="Bibliography"/>
-        <w:rPr>
-          <w:rFonts w:ascii="Calibri" w:cs="Calibri"/>
-        </w:rPr>
-      </w:pPr>
-      <w:r>
-        <w:rPr>
-          <w:rFonts w:ascii="Calibri" w:cs="Calibri"/>
-        </w:rPr>
-        <w:t>[13]</w:t>
-      </w:r>
-      <w:r>
-        <w:rPr>
-          <w:rFonts w:ascii="Calibri" w:cs="Calibri"/>
-        </w:rPr>
-        <w:tab/>
-        <w:t xml:space="preserve">«Ascent of machine learning in medicine», </w:t>
+        <w:t xml:space="preserve">D. Faggella, «Machine Learning for Medical Diagnostics - 4 Current Applications», </w:t>
       </w:r>
       <w:r>
         <w:rPr>
@@ -16115,216 +15756,179 @@
           <w:i/>
           <w:iCs/>
         </w:rPr>
-        <w:t>Nat. Mater.</w:t>
+        <w:t>Emerj</w:t>
       </w:r>
       <w:r>
         <w:rPr>
           <w:rFonts w:ascii="Calibri" w:cs="Calibri"/>
         </w:rPr>
-        <w:t xml:space="preserve">, vol. 18, </w:t>
-      </w:r>
-      <w:proofErr w:type="spellStart"/>
-      <w:r>
+        <w:t>. https://emerj.com/ai-sector-overviews/machine-learning-medical-diagnostics-4-current-applications/ (accedido dic. 10, 2020).</w:t>
+      </w:r>
+    </w:p>
+    <w:p>
+      <w:pPr>
+        <w:pStyle w:val="Bibliography"/>
         <w:rPr>
           <w:rFonts w:ascii="Calibri" w:cs="Calibri"/>
         </w:rPr>
-        <w:t>n.</w:t>
-      </w:r>
+      </w:pPr>
       <w:r>
         <w:rPr>
           <w:rFonts w:ascii="Calibri" w:cs="Calibri"/>
-          <w:vertAlign w:val="superscript"/>
-        </w:rPr>
-        <w:t>o</w:t>
-      </w:r>
-      <w:proofErr w:type="spellEnd"/>
+        </w:rPr>
+        <w:t>[20]</w:t>
+      </w:r>
       <w:r>
         <w:rPr>
           <w:rFonts w:ascii="Calibri" w:cs="Calibri"/>
         </w:rPr>
-        <w:t xml:space="preserve"> 5, Art. </w:t>
-      </w:r>
-      <w:proofErr w:type="spellStart"/>
-      <w:r>
-        <w:rPr>
-          <w:rFonts w:ascii="Calibri" w:cs="Calibri"/>
-        </w:rPr>
-        <w:t>n.</w:t>
-      </w:r>
-      <w:r>
-        <w:rPr>
-          <w:rFonts w:ascii="Calibri" w:cs="Calibri"/>
-          <w:vertAlign w:val="superscript"/>
-        </w:rPr>
-        <w:t>o</w:t>
-      </w:r>
-      <w:proofErr w:type="spellEnd"/>
-      <w:r>
-        <w:rPr>
-          <w:rFonts w:ascii="Calibri" w:cs="Calibri"/>
-        </w:rPr>
-        <w:t xml:space="preserve"> 5, </w:t>
-      </w:r>
-      <w:proofErr w:type="gramStart"/>
-      <w:r>
-        <w:rPr>
-          <w:rFonts w:ascii="Calibri" w:cs="Calibri"/>
-        </w:rPr>
-        <w:t>may</w:t>
-      </w:r>
-      <w:proofErr w:type="gramEnd"/>
-      <w:r>
-        <w:rPr>
-          <w:rFonts w:ascii="Calibri" w:cs="Calibri"/>
-        </w:rPr>
-        <w:t xml:space="preserve"> 2019, </w:t>
-      </w:r>
-      <w:proofErr w:type="spellStart"/>
-      <w:r>
-        <w:rPr>
-          <w:rFonts w:ascii="Calibri" w:cs="Calibri"/>
-        </w:rPr>
-        <w:t>doi</w:t>
-      </w:r>
-      <w:proofErr w:type="spellEnd"/>
-      <w:r>
-        <w:rPr>
-          <w:rFonts w:ascii="Calibri" w:cs="Calibri"/>
-        </w:rPr>
-        <w:t>: 10.1038/s41563-019-0360-1.</w:t>
-      </w:r>
-    </w:p>
-    <w:p>
-      <w:pPr>
-        <w:pStyle w:val="Bibliography"/>
-        <w:rPr>
-          <w:rFonts w:ascii="Calibri" w:cs="Calibri"/>
-        </w:rPr>
-      </w:pPr>
-      <w:r>
-        <w:rPr>
-          <w:rFonts w:ascii="Calibri" w:cs="Calibri"/>
-        </w:rPr>
-        <w:t>[14]</w:t>
-      </w:r>
-      <w:r>
-        <w:rPr>
-          <w:rFonts w:ascii="Calibri" w:cs="Calibri"/>
-        </w:rPr>
         <w:tab/>
-        <w:t xml:space="preserve">K. Kourou, T. P. </w:t>
-      </w:r>
-      <w:proofErr w:type="spellStart"/>
-      <w:r>
-        <w:rPr>
-          <w:rFonts w:ascii="Calibri" w:cs="Calibri"/>
-        </w:rPr>
-        <w:t>Exarchos</w:t>
-      </w:r>
-      <w:proofErr w:type="spellEnd"/>
-      <w:r>
-        <w:rPr>
-          <w:rFonts w:ascii="Calibri" w:cs="Calibri"/>
-        </w:rPr>
-        <w:t xml:space="preserve">, K. P. </w:t>
-      </w:r>
-      <w:proofErr w:type="spellStart"/>
-      <w:r>
-        <w:rPr>
-          <w:rFonts w:ascii="Calibri" w:cs="Calibri"/>
-        </w:rPr>
-        <w:t>Exarchos</w:t>
-      </w:r>
-      <w:proofErr w:type="spellEnd"/>
-      <w:r>
-        <w:rPr>
-          <w:rFonts w:ascii="Calibri" w:cs="Calibri"/>
-        </w:rPr>
-        <w:t xml:space="preserve">, M. V. </w:t>
-      </w:r>
-      <w:proofErr w:type="spellStart"/>
-      <w:r>
-        <w:rPr>
-          <w:rFonts w:ascii="Calibri" w:cs="Calibri"/>
-        </w:rPr>
-        <w:t>Karamouzis</w:t>
-      </w:r>
-      <w:proofErr w:type="spellEnd"/>
-      <w:r>
-        <w:rPr>
-          <w:rFonts w:ascii="Calibri" w:cs="Calibri"/>
-        </w:rPr>
-        <w:t xml:space="preserve">, y D. I. Fotiadis, «Machine learning applications in cancer prognosis and prediction», </w:t>
-      </w:r>
-      <w:proofErr w:type="spellStart"/>
+        <w:t xml:space="preserve">«Babylon Health UK - The Online Doctor and Prescription Services App», </w:t>
+      </w:r>
       <w:r>
         <w:rPr>
           <w:rFonts w:ascii="Calibri" w:cs="Calibri"/>
           <w:i/>
           <w:iCs/>
         </w:rPr>
-        <w:t>Comput</w:t>
-      </w:r>
-      <w:proofErr w:type="spellEnd"/>
+        <w:t>Babylon Health</w:t>
+      </w:r>
+      <w:r>
+        <w:rPr>
+          <w:rFonts w:ascii="Calibri" w:cs="Calibri"/>
+        </w:rPr>
+        <w:t>. https://www.babylonhealth.com/ (accedido dic. 11, 2020).</w:t>
+      </w:r>
+    </w:p>
+    <w:p>
+      <w:pPr>
+        <w:pStyle w:val="Bibliography"/>
+        <w:rPr>
+          <w:rFonts w:ascii="Calibri" w:cs="Calibri"/>
+        </w:rPr>
+      </w:pPr>
+      <w:r>
+        <w:rPr>
+          <w:rFonts w:ascii="Calibri" w:cs="Calibri"/>
+        </w:rPr>
+        <w:t>[21]</w:t>
+      </w:r>
+      <w:r>
+        <w:rPr>
+          <w:rFonts w:ascii="Calibri" w:cs="Calibri"/>
+        </w:rPr>
+        <w:tab/>
+        <w:t>«Better Together». https://hms.harvard.edu/news/better-together (accedido dic. 11, 2020).</w:t>
+      </w:r>
+    </w:p>
+    <w:p>
+      <w:pPr>
+        <w:pStyle w:val="Bibliography"/>
+        <w:rPr>
+          <w:rFonts w:ascii="Calibri" w:cs="Calibri"/>
+        </w:rPr>
+      </w:pPr>
+      <w:r>
+        <w:rPr>
+          <w:rFonts w:ascii="Calibri" w:cs="Calibri"/>
+        </w:rPr>
+        <w:t>[22]</w:t>
+      </w:r>
+      <w:r>
+        <w:rPr>
+          <w:rFonts w:ascii="Calibri" w:cs="Calibri"/>
+        </w:rPr>
+        <w:tab/>
+        <w:t xml:space="preserve">«Face2Gene Technology - How It Works», </w:t>
+      </w:r>
       <w:r>
         <w:rPr>
           <w:rFonts w:ascii="Calibri" w:cs="Calibri"/>
           <w:i/>
           <w:iCs/>
         </w:rPr>
-        <w:t xml:space="preserve">. Struct. </w:t>
-      </w:r>
-      <w:proofErr w:type="spellStart"/>
+        <w:t>Face2Gene</w:t>
+      </w:r>
+      <w:r>
+        <w:rPr>
+          <w:rFonts w:ascii="Calibri" w:cs="Calibri"/>
+        </w:rPr>
+        <w:t>. https://www.face2gene.com/technology-facial-recognition-feature-detection-phenotype-analysis/ (accedido dic. 11, 2020).</w:t>
+      </w:r>
+    </w:p>
+    <w:p>
+      <w:pPr>
+        <w:pStyle w:val="Bibliography"/>
+        <w:rPr>
+          <w:rFonts w:ascii="Calibri" w:cs="Calibri"/>
+        </w:rPr>
+      </w:pPr>
+      <w:r>
+        <w:rPr>
+          <w:rFonts w:ascii="Calibri" w:cs="Calibri"/>
+        </w:rPr>
+        <w:t>[23]</w:t>
+      </w:r>
+      <w:r>
+        <w:rPr>
+          <w:rFonts w:ascii="Calibri" w:cs="Calibri"/>
+        </w:rPr>
+        <w:tab/>
+        <w:t xml:space="preserve">A. Esteva </w:t>
+      </w:r>
       <w:r>
         <w:rPr>
           <w:rFonts w:ascii="Calibri" w:cs="Calibri"/>
           <w:i/>
           <w:iCs/>
         </w:rPr>
-        <w:t>Biotechnol</w:t>
-      </w:r>
-      <w:proofErr w:type="spellEnd"/>
+        <w:t>et al.</w:t>
+      </w:r>
+      <w:r>
+        <w:rPr>
+          <w:rFonts w:ascii="Calibri" w:cs="Calibri"/>
+        </w:rPr>
+        <w:t xml:space="preserve">, «Dermatologist-level classification of skin cancer with deep neural networks», </w:t>
+      </w:r>
       <w:r>
         <w:rPr>
           <w:rFonts w:ascii="Calibri" w:cs="Calibri"/>
           <w:i/>
           <w:iCs/>
         </w:rPr>
-        <w:t>. J.</w:t>
+        <w:t>Nature</w:t>
       </w:r>
       <w:r>
         <w:rPr>
           <w:rFonts w:ascii="Calibri" w:cs="Calibri"/>
         </w:rPr>
-        <w:t xml:space="preserve">, vol. 13, pp. 8-17, </w:t>
-      </w:r>
-      <w:proofErr w:type="spellStart"/>
+        <w:t>, vol. 542, n.</w:t>
+      </w:r>
       <w:r>
         <w:rPr>
           <w:rFonts w:ascii="Calibri" w:cs="Calibri"/>
-        </w:rPr>
-        <w:t>ene</w:t>
-      </w:r>
-      <w:proofErr w:type="spellEnd"/>
+          <w:vertAlign w:val="superscript"/>
+        </w:rPr>
+        <w:t>o</w:t>
+      </w:r>
       <w:r>
         <w:rPr>
           <w:rFonts w:ascii="Calibri" w:cs="Calibri"/>
         </w:rPr>
-        <w:t xml:space="preserve">. 2015, </w:t>
-      </w:r>
-      <w:proofErr w:type="spellStart"/>
+        <w:t xml:space="preserve"> 7639, Art. n.</w:t>
+      </w:r>
       <w:r>
         <w:rPr>
           <w:rFonts w:ascii="Calibri" w:cs="Calibri"/>
-        </w:rPr>
-        <w:t>doi</w:t>
-      </w:r>
-      <w:proofErr w:type="spellEnd"/>
+          <w:vertAlign w:val="superscript"/>
+        </w:rPr>
+        <w:t>o</w:t>
+      </w:r>
       <w:r>
         <w:rPr>
           <w:rFonts w:ascii="Calibri" w:cs="Calibri"/>
         </w:rPr>
-        <w:t>: 10.1016/j.csbj.2014.11.005.</w:t>
+        <w:t xml:space="preserve"> 7639, feb. 2017, doi: 10.1038/nature21056.</w:t>
       </w:r>
     </w:p>
     <w:p>
@@ -16338,43 +15942,14 @@
         <w:rPr>
           <w:rFonts w:ascii="Calibri" w:cs="Calibri"/>
         </w:rPr>
-        <w:lastRenderedPageBreak/>
-        <w:t>[15]</w:t>
+        <w:t>[24]</w:t>
       </w:r>
       <w:r>
         <w:rPr>
           <w:rFonts w:ascii="Calibri" w:cs="Calibri"/>
         </w:rPr>
         <w:tab/>
-        <w:t xml:space="preserve">J. A. M. </w:t>
-      </w:r>
-      <w:proofErr w:type="spellStart"/>
-      <w:r>
-        <w:rPr>
-          <w:rFonts w:ascii="Calibri" w:cs="Calibri"/>
-        </w:rPr>
-        <w:t>Sidey</w:t>
-      </w:r>
-      <w:proofErr w:type="spellEnd"/>
-      <w:r>
-        <w:rPr>
-          <w:rFonts w:ascii="Calibri" w:cs="Calibri"/>
-        </w:rPr>
-        <w:t xml:space="preserve">-Gibbons y C. J. </w:t>
-      </w:r>
-      <w:proofErr w:type="spellStart"/>
-      <w:r>
-        <w:rPr>
-          <w:rFonts w:ascii="Calibri" w:cs="Calibri"/>
-        </w:rPr>
-        <w:t>Sidey</w:t>
-      </w:r>
-      <w:proofErr w:type="spellEnd"/>
-      <w:r>
-        <w:rPr>
-          <w:rFonts w:ascii="Calibri" w:cs="Calibri"/>
-        </w:rPr>
-        <w:t xml:space="preserve">-Gibbons, «Machine learning in medicine: a practical introduction», </w:t>
+        <w:t xml:space="preserve">Y. Wan, R. Rahmat, y S. J. Price, «Deep learning for glioblastoma segmentation using preoperative magnetic resonance imaging identifies volumetric features associated with survival», </w:t>
       </w:r>
       <w:r>
         <w:rPr>
@@ -16382,164 +15957,109 @@
           <w:i/>
           <w:iCs/>
         </w:rPr>
-        <w:t xml:space="preserve">BMC Med. Res. </w:t>
-      </w:r>
-      <w:proofErr w:type="spellStart"/>
+        <w:t>Acta Neurochir. (Wien)</w:t>
+      </w:r>
+      <w:r>
+        <w:rPr>
+          <w:rFonts w:ascii="Calibri" w:cs="Calibri"/>
+        </w:rPr>
+        <w:t>, vol. 162, n.</w:t>
+      </w:r>
+      <w:r>
+        <w:rPr>
+          <w:rFonts w:ascii="Calibri" w:cs="Calibri"/>
+          <w:vertAlign w:val="superscript"/>
+        </w:rPr>
+        <w:t>o</w:t>
+      </w:r>
+      <w:r>
+        <w:rPr>
+          <w:rFonts w:ascii="Calibri" w:cs="Calibri"/>
+        </w:rPr>
+        <w:t xml:space="preserve"> 12, pp. 3067-3080, dic. 2020, doi: 10.1007/s00701-020-04483-7.</w:t>
+      </w:r>
+    </w:p>
+    <w:p>
+      <w:pPr>
+        <w:pStyle w:val="Bibliography"/>
+        <w:rPr>
+          <w:rFonts w:ascii="Calibri" w:cs="Calibri"/>
+        </w:rPr>
+      </w:pPr>
+      <w:r>
+        <w:rPr>
+          <w:rFonts w:ascii="Calibri" w:cs="Calibri"/>
+        </w:rPr>
+        <w:t>[25]</w:t>
+      </w:r>
+      <w:r>
+        <w:rPr>
+          <w:rFonts w:ascii="Calibri" w:cs="Calibri"/>
+        </w:rPr>
+        <w:tab/>
+        <w:t xml:space="preserve">J. Valdebenito y F. Medina, «Machine learning approaches to study glioblastoma: A review of the last decade of applications», </w:t>
+      </w:r>
       <w:r>
         <w:rPr>
           <w:rFonts w:ascii="Calibri" w:cs="Calibri"/>
           <w:i/>
           <w:iCs/>
         </w:rPr>
-        <w:t>Methodol</w:t>
-      </w:r>
-      <w:proofErr w:type="spellEnd"/>
+        <w:t>Cancer Rep.</w:t>
+      </w:r>
+      <w:r>
+        <w:rPr>
+          <w:rFonts w:ascii="Calibri" w:cs="Calibri"/>
+        </w:rPr>
+        <w:t>, vol. 2, n.</w:t>
+      </w:r>
+      <w:r>
+        <w:rPr>
+          <w:rFonts w:ascii="Calibri" w:cs="Calibri"/>
+          <w:vertAlign w:val="superscript"/>
+        </w:rPr>
+        <w:t>o</w:t>
+      </w:r>
+      <w:r>
+        <w:rPr>
+          <w:rFonts w:ascii="Calibri" w:cs="Calibri"/>
+        </w:rPr>
+        <w:t xml:space="preserve"> 6, p. e1226, 2019, doi: https://doi.org/10.1002/cnr2.1226.</w:t>
+      </w:r>
+    </w:p>
+    <w:p>
+      <w:pPr>
+        <w:pStyle w:val="Bibliography"/>
+        <w:rPr>
+          <w:rFonts w:ascii="Calibri" w:cs="Calibri"/>
+        </w:rPr>
+      </w:pPr>
+      <w:r>
+        <w:rPr>
+          <w:rFonts w:ascii="Calibri" w:cs="Calibri"/>
+        </w:rPr>
+        <w:t>[26]</w:t>
+      </w:r>
+      <w:r>
+        <w:rPr>
+          <w:rFonts w:ascii="Calibri" w:cs="Calibri"/>
+        </w:rPr>
+        <w:tab/>
+        <w:t xml:space="preserve">H. Sotoudeh </w:t>
+      </w:r>
       <w:r>
         <w:rPr>
           <w:rFonts w:ascii="Calibri" w:cs="Calibri"/>
           <w:i/>
           <w:iCs/>
         </w:rPr>
-        <w:t>.</w:t>
+        <w:t>et al.</w:t>
       </w:r>
       <w:r>
         <w:rPr>
           <w:rFonts w:ascii="Calibri" w:cs="Calibri"/>
         </w:rPr>
-        <w:t xml:space="preserve">, vol. 19, </w:t>
-      </w:r>
-      <w:proofErr w:type="spellStart"/>
-      <w:r>
-        <w:rPr>
-          <w:rFonts w:ascii="Calibri" w:cs="Calibri"/>
-        </w:rPr>
-        <w:t>n.</w:t>
-      </w:r>
-      <w:r>
-        <w:rPr>
-          <w:rFonts w:ascii="Calibri" w:cs="Calibri"/>
-          <w:vertAlign w:val="superscript"/>
-        </w:rPr>
-        <w:t>o</w:t>
-      </w:r>
-      <w:proofErr w:type="spellEnd"/>
-      <w:r>
-        <w:rPr>
-          <w:rFonts w:ascii="Calibri" w:cs="Calibri"/>
-        </w:rPr>
-        <w:t xml:space="preserve"> 1, p. 64, </w:t>
-      </w:r>
-      <w:proofErr w:type="spellStart"/>
-      <w:r>
-        <w:rPr>
-          <w:rFonts w:ascii="Calibri" w:cs="Calibri"/>
-        </w:rPr>
-        <w:t>dic</w:t>
-      </w:r>
-      <w:proofErr w:type="spellEnd"/>
-      <w:r>
-        <w:rPr>
-          <w:rFonts w:ascii="Calibri" w:cs="Calibri"/>
-        </w:rPr>
-        <w:t xml:space="preserve">. 2019, </w:t>
-      </w:r>
-      <w:proofErr w:type="spellStart"/>
-      <w:r>
-        <w:rPr>
-          <w:rFonts w:ascii="Calibri" w:cs="Calibri"/>
-        </w:rPr>
-        <w:t>doi</w:t>
-      </w:r>
-      <w:proofErr w:type="spellEnd"/>
-      <w:r>
-        <w:rPr>
-          <w:rFonts w:ascii="Calibri" w:cs="Calibri"/>
-        </w:rPr>
-        <w:t>: 10.1186/s12874-019-0681-4.</w:t>
-      </w:r>
-    </w:p>
-    <w:p>
-      <w:pPr>
-        <w:pStyle w:val="Bibliography"/>
-        <w:rPr>
-          <w:rFonts w:ascii="Calibri" w:cs="Calibri"/>
-        </w:rPr>
-      </w:pPr>
-      <w:r>
-        <w:rPr>
-          <w:rFonts w:ascii="Calibri" w:cs="Calibri"/>
-        </w:rPr>
-        <w:t>[16]</w:t>
-      </w:r>
-      <w:r>
-        <w:rPr>
-          <w:rFonts w:ascii="Calibri" w:cs="Calibri"/>
-        </w:rPr>
-        <w:tab/>
-        <w:t xml:space="preserve">S. </w:t>
-      </w:r>
-      <w:proofErr w:type="spellStart"/>
-      <w:r>
-        <w:rPr>
-          <w:rFonts w:ascii="Calibri" w:cs="Calibri"/>
-        </w:rPr>
-        <w:t>Anto</w:t>
-      </w:r>
-      <w:proofErr w:type="spellEnd"/>
-      <w:r>
-        <w:rPr>
-          <w:rFonts w:ascii="Calibri" w:cs="Calibri"/>
-        </w:rPr>
-        <w:t xml:space="preserve">, «Supervised Machine Learning Approaches for Medical Data Set Classification-A Review», </w:t>
-      </w:r>
-      <w:proofErr w:type="spellStart"/>
-      <w:r>
-        <w:rPr>
-          <w:rFonts w:ascii="Calibri" w:cs="Calibri"/>
-        </w:rPr>
-        <w:t>ene</w:t>
-      </w:r>
-      <w:proofErr w:type="spellEnd"/>
-      <w:r>
-        <w:rPr>
-          <w:rFonts w:ascii="Calibri" w:cs="Calibri"/>
-        </w:rPr>
-        <w:t>. 2011.</w:t>
-      </w:r>
-    </w:p>
-    <w:p>
-      <w:pPr>
-        <w:pStyle w:val="Bibliography"/>
-        <w:rPr>
-          <w:rFonts w:ascii="Calibri" w:cs="Calibri"/>
-        </w:rPr>
-      </w:pPr>
-      <w:r>
-        <w:rPr>
-          <w:rFonts w:ascii="Calibri" w:cs="Calibri"/>
-        </w:rPr>
-        <w:t>[17]</w:t>
-      </w:r>
-      <w:r>
-        <w:rPr>
-          <w:rFonts w:ascii="Calibri" w:cs="Calibri"/>
-        </w:rPr>
-        <w:tab/>
-        <w:t xml:space="preserve">S. </w:t>
-      </w:r>
-      <w:proofErr w:type="spellStart"/>
-      <w:r>
-        <w:rPr>
-          <w:rFonts w:ascii="Calibri" w:cs="Calibri"/>
-        </w:rPr>
-        <w:t>Mutuvi</w:t>
-      </w:r>
-      <w:proofErr w:type="spellEnd"/>
-      <w:r>
-        <w:rPr>
-          <w:rFonts w:ascii="Calibri" w:cs="Calibri"/>
-        </w:rPr>
-        <w:t xml:space="preserve">, «Introduction to Machine Learning Model Evaluation», </w:t>
+        <w:t xml:space="preserve">, «Artificial Intelligence in the Management of Glioma: Era of Personalized Medicine», </w:t>
       </w:r>
       <w:r>
         <w:rPr>
@@ -16547,90 +16067,34 @@
           <w:i/>
           <w:iCs/>
         </w:rPr>
-        <w:t>Medium</w:t>
+        <w:t>Front. Oncol.</w:t>
       </w:r>
       <w:r>
         <w:rPr>
           <w:rFonts w:ascii="Calibri" w:cs="Calibri"/>
         </w:rPr>
-        <w:t xml:space="preserve">, </w:t>
-      </w:r>
-      <w:proofErr w:type="spellStart"/>
-      <w:r>
+        <w:t>, vol. 9, 2019, doi: 10.3389/fonc.2019.00768.</w:t>
+      </w:r>
+    </w:p>
+    <w:p>
+      <w:pPr>
+        <w:pStyle w:val="Bibliography"/>
         <w:rPr>
           <w:rFonts w:ascii="Calibri" w:cs="Calibri"/>
         </w:rPr>
-        <w:t>feb.</w:t>
-      </w:r>
-      <w:proofErr w:type="spellEnd"/>
+      </w:pPr>
       <w:r>
         <w:rPr>
           <w:rFonts w:ascii="Calibri" w:cs="Calibri"/>
         </w:rPr>
-        <w:t xml:space="preserve"> 05, 2020. https://heartbeat.fritz.ai/introduction-to-machine-learning-model-evaluation-fa859e1b2d7f (</w:t>
-      </w:r>
-      <w:proofErr w:type="spellStart"/>
+        <w:t>[27]</w:t>
+      </w:r>
       <w:r>
         <w:rPr>
           <w:rFonts w:ascii="Calibri" w:cs="Calibri"/>
         </w:rPr>
-        <w:t>accedido</w:t>
-      </w:r>
-      <w:proofErr w:type="spellEnd"/>
-      <w:r>
-        <w:rPr>
-          <w:rFonts w:ascii="Calibri" w:cs="Calibri"/>
-        </w:rPr>
-        <w:t xml:space="preserve"> </w:t>
-      </w:r>
-      <w:proofErr w:type="spellStart"/>
-      <w:r>
-        <w:rPr>
-          <w:rFonts w:ascii="Calibri" w:cs="Calibri"/>
-        </w:rPr>
-        <w:t>dic</w:t>
-      </w:r>
-      <w:proofErr w:type="spellEnd"/>
-      <w:r>
-        <w:rPr>
-          <w:rFonts w:ascii="Calibri" w:cs="Calibri"/>
-        </w:rPr>
-        <w:t>. 14, 2020).</w:t>
-      </w:r>
-    </w:p>
-    <w:p>
-      <w:pPr>
-        <w:pStyle w:val="Bibliography"/>
-        <w:rPr>
-          <w:rFonts w:ascii="Calibri" w:cs="Calibri"/>
-        </w:rPr>
-      </w:pPr>
-      <w:r>
-        <w:rPr>
-          <w:rFonts w:ascii="Calibri" w:cs="Calibri"/>
-        </w:rPr>
-        <w:t>[18]</w:t>
-      </w:r>
-      <w:r>
-        <w:rPr>
-          <w:rFonts w:ascii="Calibri" w:cs="Calibri"/>
-        </w:rPr>
         <w:tab/>
-        <w:t xml:space="preserve">K. </w:t>
-      </w:r>
-      <w:proofErr w:type="spellStart"/>
-      <w:r>
-        <w:rPr>
-          <w:rFonts w:ascii="Calibri" w:cs="Calibri"/>
-        </w:rPr>
-        <w:t>Nighania</w:t>
-      </w:r>
-      <w:proofErr w:type="spellEnd"/>
-      <w:r>
-        <w:rPr>
-          <w:rFonts w:ascii="Calibri" w:cs="Calibri"/>
-        </w:rPr>
-        <w:t xml:space="preserve">, «Various ways to evaluate a machine learning models performance», </w:t>
+        <w:t xml:space="preserve">Z. Qian </w:t>
       </w:r>
       <w:r>
         <w:rPr>
@@ -16638,155 +16102,48 @@
           <w:i/>
           <w:iCs/>
         </w:rPr>
-        <w:t>Medium</w:t>
+        <w:t>et al.</w:t>
       </w:r>
       <w:r>
         <w:rPr>
           <w:rFonts w:ascii="Calibri" w:cs="Calibri"/>
         </w:rPr>
-        <w:t xml:space="preserve">, </w:t>
-      </w:r>
-      <w:proofErr w:type="spellStart"/>
-      <w:r>
-        <w:rPr>
-          <w:rFonts w:ascii="Calibri" w:cs="Calibri"/>
-        </w:rPr>
-        <w:t>ene</w:t>
-      </w:r>
-      <w:proofErr w:type="spellEnd"/>
-      <w:r>
-        <w:rPr>
-          <w:rFonts w:ascii="Calibri" w:cs="Calibri"/>
-        </w:rPr>
-        <w:t>. 30, 2019. https://towardsdatascience.com/various-ways-to-evaluate-a-machine-learning-models-performance-230449055f15 (</w:t>
-      </w:r>
-      <w:proofErr w:type="spellStart"/>
-      <w:r>
-        <w:rPr>
-          <w:rFonts w:ascii="Calibri" w:cs="Calibri"/>
-        </w:rPr>
-        <w:t>accedido</w:t>
-      </w:r>
-      <w:proofErr w:type="spellEnd"/>
-      <w:r>
-        <w:rPr>
-          <w:rFonts w:ascii="Calibri" w:cs="Calibri"/>
-        </w:rPr>
-        <w:t xml:space="preserve"> </w:t>
-      </w:r>
-      <w:proofErr w:type="spellStart"/>
-      <w:r>
-        <w:rPr>
-          <w:rFonts w:ascii="Calibri" w:cs="Calibri"/>
-        </w:rPr>
-        <w:t>dic</w:t>
-      </w:r>
-      <w:proofErr w:type="spellEnd"/>
-      <w:r>
-        <w:rPr>
-          <w:rFonts w:ascii="Calibri" w:cs="Calibri"/>
-        </w:rPr>
-        <w:t>. 14, 2020).</w:t>
-      </w:r>
-    </w:p>
-    <w:p>
-      <w:pPr>
-        <w:pStyle w:val="Bibliography"/>
-        <w:rPr>
-          <w:rFonts w:ascii="Calibri" w:cs="Calibri"/>
-        </w:rPr>
-      </w:pPr>
-      <w:r>
-        <w:rPr>
-          <w:rFonts w:ascii="Calibri" w:cs="Calibri"/>
-        </w:rPr>
-        <w:t>[19]</w:t>
-      </w:r>
-      <w:r>
-        <w:rPr>
-          <w:rFonts w:ascii="Calibri" w:cs="Calibri"/>
-        </w:rPr>
-        <w:tab/>
-        <w:t xml:space="preserve">D. </w:t>
-      </w:r>
-      <w:proofErr w:type="spellStart"/>
-      <w:r>
-        <w:rPr>
-          <w:rFonts w:ascii="Calibri" w:cs="Calibri"/>
-        </w:rPr>
-        <w:t>Faggella</w:t>
-      </w:r>
-      <w:proofErr w:type="spellEnd"/>
-      <w:r>
-        <w:rPr>
-          <w:rFonts w:ascii="Calibri" w:cs="Calibri"/>
-        </w:rPr>
-        <w:t xml:space="preserve">, «Machine Learning for Medical Diagnostics - 4 Current Applications», </w:t>
-      </w:r>
-      <w:proofErr w:type="spellStart"/>
+        <w:t xml:space="preserve">, «Differentiation of glioblastoma from solitary brain metastases using radiomic machine-learning classifiers», </w:t>
+      </w:r>
       <w:r>
         <w:rPr>
           <w:rFonts w:ascii="Calibri" w:cs="Calibri"/>
           <w:i/>
           <w:iCs/>
         </w:rPr>
-        <w:t>Emerj</w:t>
-      </w:r>
-      <w:proofErr w:type="spellEnd"/>
+        <w:t>Cancer Lett.</w:t>
+      </w:r>
       <w:r>
         <w:rPr>
           <w:rFonts w:ascii="Calibri" w:cs="Calibri"/>
         </w:rPr>
-        <w:t>. https://emerj.com/ai-sector-overviews/machine-learning-medical-diagnostics-4-current-applications/ (</w:t>
-      </w:r>
-      <w:proofErr w:type="spellStart"/>
-      <w:r>
+        <w:t>, vol. 451, pp. 128-135, jun. 2019, doi: 10.1016/j.canlet.2019.02.054.</w:t>
+      </w:r>
+    </w:p>
+    <w:p>
+      <w:pPr>
+        <w:pStyle w:val="Bibliography"/>
         <w:rPr>
           <w:rFonts w:ascii="Calibri" w:cs="Calibri"/>
         </w:rPr>
-        <w:t>accedido</w:t>
-      </w:r>
-      <w:proofErr w:type="spellEnd"/>
+      </w:pPr>
       <w:r>
         <w:rPr>
           <w:rFonts w:ascii="Calibri" w:cs="Calibri"/>
         </w:rPr>
-        <w:t xml:space="preserve"> </w:t>
-      </w:r>
-      <w:proofErr w:type="spellStart"/>
+        <w:t>[28]</w:t>
+      </w:r>
       <w:r>
         <w:rPr>
           <w:rFonts w:ascii="Calibri" w:cs="Calibri"/>
         </w:rPr>
-        <w:t>dic</w:t>
-      </w:r>
-      <w:proofErr w:type="spellEnd"/>
-      <w:r>
-        <w:rPr>
-          <w:rFonts w:ascii="Calibri" w:cs="Calibri"/>
-        </w:rPr>
-        <w:t>. 10, 2020).</w:t>
-      </w:r>
-    </w:p>
-    <w:p>
-      <w:pPr>
-        <w:pStyle w:val="Bibliography"/>
-        <w:rPr>
-          <w:rFonts w:ascii="Calibri" w:cs="Calibri"/>
-        </w:rPr>
-      </w:pPr>
-      <w:r>
-        <w:rPr>
-          <w:rFonts w:ascii="Calibri" w:cs="Calibri"/>
-        </w:rPr>
-        <w:t>[20]</w:t>
-      </w:r>
-      <w:r>
-        <w:rPr>
-          <w:rFonts w:ascii="Calibri" w:cs="Calibri"/>
-        </w:rPr>
         <w:tab/>
-        <w:t xml:space="preserve">«Babylon Health UK - The Online Doctor and Prescription Services App», </w:t>
+        <w:t xml:space="preserve">C. Chen, X. Ou, J. Wang, W. Guo, y X. Ma, «Radiomics-Based Machine Learning in Differentiation Between Glioblastoma and Metastatic Brain Tumors», </w:t>
       </w:r>
       <w:r>
         <w:rPr>
@@ -16794,111 +16151,34 @@
           <w:i/>
           <w:iCs/>
         </w:rPr>
-        <w:t>Babylon Health</w:t>
+        <w:t>Front. Oncol.</w:t>
       </w:r>
       <w:r>
         <w:rPr>
           <w:rFonts w:ascii="Calibri" w:cs="Calibri"/>
         </w:rPr>
-        <w:t>. https://www.babylonhealth.com/ (</w:t>
-      </w:r>
-      <w:proofErr w:type="spellStart"/>
-      <w:r>
+        <w:t>, vol. 9, 2019, doi: 10.3389/fonc.2019.00806.</w:t>
+      </w:r>
+    </w:p>
+    <w:p>
+      <w:pPr>
+        <w:pStyle w:val="Bibliography"/>
         <w:rPr>
           <w:rFonts w:ascii="Calibri" w:cs="Calibri"/>
         </w:rPr>
-        <w:t>accedido</w:t>
-      </w:r>
-      <w:proofErr w:type="spellEnd"/>
+      </w:pPr>
       <w:r>
         <w:rPr>
           <w:rFonts w:ascii="Calibri" w:cs="Calibri"/>
         </w:rPr>
-        <w:t xml:space="preserve"> </w:t>
-      </w:r>
-      <w:proofErr w:type="spellStart"/>
+        <w:t>[29]</w:t>
+      </w:r>
       <w:r>
         <w:rPr>
           <w:rFonts w:ascii="Calibri" w:cs="Calibri"/>
         </w:rPr>
-        <w:t>dic</w:t>
-      </w:r>
-      <w:proofErr w:type="spellEnd"/>
-      <w:r>
-        <w:rPr>
-          <w:rFonts w:ascii="Calibri" w:cs="Calibri"/>
-        </w:rPr>
-        <w:t>. 11, 2020).</w:t>
-      </w:r>
-    </w:p>
-    <w:p>
-      <w:pPr>
-        <w:pStyle w:val="Bibliography"/>
-        <w:rPr>
-          <w:rFonts w:ascii="Calibri" w:cs="Calibri"/>
-        </w:rPr>
-      </w:pPr>
-      <w:r>
-        <w:rPr>
-          <w:rFonts w:ascii="Calibri" w:cs="Calibri"/>
-        </w:rPr>
-        <w:t>[21]</w:t>
-      </w:r>
-      <w:r>
-        <w:rPr>
-          <w:rFonts w:ascii="Calibri" w:cs="Calibri"/>
-        </w:rPr>
         <w:tab/>
-        <w:t>«Better Together». https://hms.harvard.edu/news/better-together (</w:t>
-      </w:r>
-      <w:proofErr w:type="spellStart"/>
-      <w:r>
-        <w:rPr>
-          <w:rFonts w:ascii="Calibri" w:cs="Calibri"/>
-        </w:rPr>
-        <w:t>accedido</w:t>
-      </w:r>
-      <w:proofErr w:type="spellEnd"/>
-      <w:r>
-        <w:rPr>
-          <w:rFonts w:ascii="Calibri" w:cs="Calibri"/>
-        </w:rPr>
-        <w:t xml:space="preserve"> </w:t>
-      </w:r>
-      <w:proofErr w:type="spellStart"/>
-      <w:r>
-        <w:rPr>
-          <w:rFonts w:ascii="Calibri" w:cs="Calibri"/>
-        </w:rPr>
-        <w:t>dic</w:t>
-      </w:r>
-      <w:proofErr w:type="spellEnd"/>
-      <w:r>
-        <w:rPr>
-          <w:rFonts w:ascii="Calibri" w:cs="Calibri"/>
-        </w:rPr>
-        <w:t>. 11, 2020).</w:t>
-      </w:r>
-    </w:p>
-    <w:p>
-      <w:pPr>
-        <w:pStyle w:val="Bibliography"/>
-        <w:rPr>
-          <w:rFonts w:ascii="Calibri" w:cs="Calibri"/>
-        </w:rPr>
-      </w:pPr>
-      <w:r>
-        <w:rPr>
-          <w:rFonts w:ascii="Calibri" w:cs="Calibri"/>
-        </w:rPr>
-        <w:t>[22]</w:t>
-      </w:r>
-      <w:r>
-        <w:rPr>
-          <w:rFonts w:ascii="Calibri" w:cs="Calibri"/>
-        </w:rPr>
-        <w:tab/>
-        <w:t xml:space="preserve">«Face2Gene Technology - How It Works», </w:t>
+        <w:t xml:space="preserve">S. Bae </w:t>
       </w:r>
       <w:r>
         <w:rPr>
@@ -16906,76 +16186,13 @@
           <w:i/>
           <w:iCs/>
         </w:rPr>
-        <w:t>Face2Gene</w:t>
+        <w:t>et al.</w:t>
       </w:r>
       <w:r>
         <w:rPr>
           <w:rFonts w:ascii="Calibri" w:cs="Calibri"/>
         </w:rPr>
-        <w:t>. https://www.face2gene.com/technology-facial-recognition-feature-detection-phenotype-analysis/ (</w:t>
-      </w:r>
-      <w:proofErr w:type="spellStart"/>
-      <w:r>
-        <w:rPr>
-          <w:rFonts w:ascii="Calibri" w:cs="Calibri"/>
-        </w:rPr>
-        <w:t>accedido</w:t>
-      </w:r>
-      <w:proofErr w:type="spellEnd"/>
-      <w:r>
-        <w:rPr>
-          <w:rFonts w:ascii="Calibri" w:cs="Calibri"/>
-        </w:rPr>
-        <w:t xml:space="preserve"> </w:t>
-      </w:r>
-      <w:proofErr w:type="spellStart"/>
-      <w:r>
-        <w:rPr>
-          <w:rFonts w:ascii="Calibri" w:cs="Calibri"/>
-        </w:rPr>
-        <w:t>dic</w:t>
-      </w:r>
-      <w:proofErr w:type="spellEnd"/>
-      <w:r>
-        <w:rPr>
-          <w:rFonts w:ascii="Calibri" w:cs="Calibri"/>
-        </w:rPr>
-        <w:t>. 11, 2020).</w:t>
-      </w:r>
-    </w:p>
-    <w:p>
-      <w:pPr>
-        <w:pStyle w:val="Bibliography"/>
-        <w:rPr>
-          <w:rFonts w:ascii="Calibri" w:cs="Calibri"/>
-        </w:rPr>
-      </w:pPr>
-      <w:r>
-        <w:rPr>
-          <w:rFonts w:ascii="Calibri" w:cs="Calibri"/>
-        </w:rPr>
-        <w:t>[23]</w:t>
-      </w:r>
-      <w:r>
-        <w:rPr>
-          <w:rFonts w:ascii="Calibri" w:cs="Calibri"/>
-        </w:rPr>
-        <w:tab/>
-        <w:t xml:space="preserve">A. </w:t>
-      </w:r>
-      <w:proofErr w:type="spellStart"/>
-      <w:r>
-        <w:rPr>
-          <w:rFonts w:ascii="Calibri" w:cs="Calibri"/>
-        </w:rPr>
-        <w:t>Esteva</w:t>
-      </w:r>
-      <w:proofErr w:type="spellEnd"/>
-      <w:r>
-        <w:rPr>
-          <w:rFonts w:ascii="Calibri" w:cs="Calibri"/>
-        </w:rPr>
-        <w:t xml:space="preserve"> </w:t>
+        <w:t xml:space="preserve">, «Robust performance of deep learning for distinguishing glioblastoma from single brain metastasis using radiomic features: model development and validation», </w:t>
       </w:r>
       <w:r>
         <w:rPr>
@@ -16983,13 +16200,60 @@
           <w:i/>
           <w:iCs/>
         </w:rPr>
-        <w:t>et al.</w:t>
+        <w:t>Sci. Rep.</w:t>
       </w:r>
       <w:r>
         <w:rPr>
           <w:rFonts w:ascii="Calibri" w:cs="Calibri"/>
         </w:rPr>
-        <w:t xml:space="preserve">, «Dermatologist-level classification of skin cancer with deep neural networks», </w:t>
+        <w:t>, vol. 10, n.</w:t>
+      </w:r>
+      <w:r>
+        <w:rPr>
+          <w:rFonts w:ascii="Calibri" w:cs="Calibri"/>
+          <w:vertAlign w:val="superscript"/>
+        </w:rPr>
+        <w:t>o</w:t>
+      </w:r>
+      <w:r>
+        <w:rPr>
+          <w:rFonts w:ascii="Calibri" w:cs="Calibri"/>
+        </w:rPr>
+        <w:t xml:space="preserve"> 1, Art. n.</w:t>
+      </w:r>
+      <w:r>
+        <w:rPr>
+          <w:rFonts w:ascii="Calibri" w:cs="Calibri"/>
+          <w:vertAlign w:val="superscript"/>
+        </w:rPr>
+        <w:t>o</w:t>
+      </w:r>
+      <w:r>
+        <w:rPr>
+          <w:rFonts w:ascii="Calibri" w:cs="Calibri"/>
+        </w:rPr>
+        <w:t xml:space="preserve"> 1, jul. 2020, doi: 10.1038/s41598-020-68980-6.</w:t>
+      </w:r>
+    </w:p>
+    <w:p>
+      <w:pPr>
+        <w:pStyle w:val="Bibliography"/>
+        <w:rPr>
+          <w:rFonts w:ascii="Calibri" w:cs="Calibri"/>
+        </w:rPr>
+      </w:pPr>
+      <w:r>
+        <w:rPr>
+          <w:rFonts w:ascii="Calibri" w:cs="Calibri"/>
+        </w:rPr>
+        <w:t>[30]</w:t>
+      </w:r>
+      <w:r>
+        <w:rPr>
+          <w:rFonts w:ascii="Calibri" w:cs="Calibri"/>
+        </w:rPr>
+        <w:tab/>
+        <w:t xml:space="preserve">L. Macyszyn </w:t>
       </w:r>
       <w:r>
         <w:rPr>
@@ -16997,118 +16261,13 @@
           <w:i/>
           <w:iCs/>
         </w:rPr>
-        <w:t>Nature</w:t>
+        <w:t>et al.</w:t>
       </w:r>
       <w:r>
         <w:rPr>
           <w:rFonts w:ascii="Calibri" w:cs="Calibri"/>
         </w:rPr>
-        <w:t xml:space="preserve">, vol. 542, </w:t>
-      </w:r>
-      <w:proofErr w:type="spellStart"/>
-      <w:r>
-        <w:rPr>
-          <w:rFonts w:ascii="Calibri" w:cs="Calibri"/>
-        </w:rPr>
-        <w:t>n.</w:t>
-      </w:r>
-      <w:r>
-        <w:rPr>
-          <w:rFonts w:ascii="Calibri" w:cs="Calibri"/>
-          <w:vertAlign w:val="superscript"/>
-        </w:rPr>
-        <w:t>o</w:t>
-      </w:r>
-      <w:proofErr w:type="spellEnd"/>
-      <w:r>
-        <w:rPr>
-          <w:rFonts w:ascii="Calibri" w:cs="Calibri"/>
-        </w:rPr>
-        <w:t xml:space="preserve"> 7639, Art. </w:t>
-      </w:r>
-      <w:proofErr w:type="spellStart"/>
-      <w:r>
-        <w:rPr>
-          <w:rFonts w:ascii="Calibri" w:cs="Calibri"/>
-        </w:rPr>
-        <w:t>n.</w:t>
-      </w:r>
-      <w:r>
-        <w:rPr>
-          <w:rFonts w:ascii="Calibri" w:cs="Calibri"/>
-          <w:vertAlign w:val="superscript"/>
-        </w:rPr>
-        <w:t>o</w:t>
-      </w:r>
-      <w:proofErr w:type="spellEnd"/>
-      <w:r>
-        <w:rPr>
-          <w:rFonts w:ascii="Calibri" w:cs="Calibri"/>
-        </w:rPr>
-        <w:t xml:space="preserve"> 7639, </w:t>
-      </w:r>
-      <w:proofErr w:type="spellStart"/>
-      <w:r>
-        <w:rPr>
-          <w:rFonts w:ascii="Calibri" w:cs="Calibri"/>
-        </w:rPr>
-        <w:t>feb.</w:t>
-      </w:r>
-      <w:proofErr w:type="spellEnd"/>
-      <w:r>
-        <w:rPr>
-          <w:rFonts w:ascii="Calibri" w:cs="Calibri"/>
-        </w:rPr>
-        <w:t xml:space="preserve"> 2017, </w:t>
-      </w:r>
-      <w:proofErr w:type="spellStart"/>
-      <w:r>
-        <w:rPr>
-          <w:rFonts w:ascii="Calibri" w:cs="Calibri"/>
-        </w:rPr>
-        <w:t>doi</w:t>
-      </w:r>
-      <w:proofErr w:type="spellEnd"/>
-      <w:r>
-        <w:rPr>
-          <w:rFonts w:ascii="Calibri" w:cs="Calibri"/>
-        </w:rPr>
-        <w:t>: 10.1038/nature21056.</w:t>
-      </w:r>
-    </w:p>
-    <w:p>
-      <w:pPr>
-        <w:pStyle w:val="Bibliography"/>
-        <w:rPr>
-          <w:rFonts w:ascii="Calibri" w:cs="Calibri"/>
-        </w:rPr>
-      </w:pPr>
-      <w:r>
-        <w:rPr>
-          <w:rFonts w:ascii="Calibri" w:cs="Calibri"/>
-        </w:rPr>
-        <w:t>[24]</w:t>
-      </w:r>
-      <w:r>
-        <w:rPr>
-          <w:rFonts w:ascii="Calibri" w:cs="Calibri"/>
-        </w:rPr>
-        <w:tab/>
-        <w:t xml:space="preserve">Y. Wan, R. </w:t>
-      </w:r>
-      <w:proofErr w:type="spellStart"/>
-      <w:r>
-        <w:rPr>
-          <w:rFonts w:ascii="Calibri" w:cs="Calibri"/>
-        </w:rPr>
-        <w:t>Rahmat</w:t>
-      </w:r>
-      <w:proofErr w:type="spellEnd"/>
-      <w:r>
-        <w:rPr>
-          <w:rFonts w:ascii="Calibri" w:cs="Calibri"/>
-        </w:rPr>
-        <w:t xml:space="preserve">, y S. J. Price, «Deep learning for glioblastoma segmentation using preoperative magnetic resonance imaging identifies volumetric features associated with survival», </w:t>
+        <w:t xml:space="preserve">, «Imaging patterns predict patient survival and molecular subtype in glioblastoma via machine learning techniques», </w:t>
       </w:r>
       <w:r>
         <w:rPr>
@@ -17116,38 +16275,76 @@
           <w:i/>
           <w:iCs/>
         </w:rPr>
-        <w:t xml:space="preserve">Acta </w:t>
-      </w:r>
-      <w:proofErr w:type="spellStart"/>
+        <w:t>Neuro-Oncol.</w:t>
+      </w:r>
+      <w:r>
+        <w:rPr>
+          <w:rFonts w:ascii="Calibri" w:cs="Calibri"/>
+        </w:rPr>
+        <w:t>, vol. 18, n.</w:t>
+      </w:r>
+      <w:r>
+        <w:rPr>
+          <w:rFonts w:ascii="Calibri" w:cs="Calibri"/>
+          <w:vertAlign w:val="superscript"/>
+        </w:rPr>
+        <w:t>o</w:t>
+      </w:r>
+      <w:r>
+        <w:rPr>
+          <w:rFonts w:ascii="Calibri" w:cs="Calibri"/>
+        </w:rPr>
+        <w:t xml:space="preserve"> 3, pp. 417-425, jun. 2015, doi: 10.1093/neuonc/nov127.</w:t>
+      </w:r>
+    </w:p>
+    <w:p>
+      <w:pPr>
+        <w:pStyle w:val="Bibliography"/>
+        <w:rPr>
+          <w:rFonts w:ascii="Calibri" w:cs="Calibri"/>
+        </w:rPr>
+      </w:pPr>
+      <w:r>
+        <w:rPr>
+          <w:rFonts w:ascii="Calibri" w:cs="Calibri"/>
+        </w:rPr>
+        <w:lastRenderedPageBreak/>
+        <w:t>[31]</w:t>
+      </w:r>
+      <w:r>
+        <w:rPr>
+          <w:rFonts w:ascii="Calibri" w:cs="Calibri"/>
+        </w:rPr>
+        <w:tab/>
+        <w:t xml:space="preserve">J. Jeong </w:t>
+      </w:r>
       <w:r>
         <w:rPr>
           <w:rFonts w:ascii="Calibri" w:cs="Calibri"/>
           <w:i/>
           <w:iCs/>
         </w:rPr>
-        <w:t>Neurochir</w:t>
-      </w:r>
-      <w:proofErr w:type="spellEnd"/>
+        <w:t>et al.</w:t>
+      </w:r>
+      <w:r>
+        <w:rPr>
+          <w:rFonts w:ascii="Calibri" w:cs="Calibri"/>
+        </w:rPr>
+        <w:t xml:space="preserve">, «Machine-learning based classification of glioblastoma using delta-radiomic features derived from dynamic susceptibility contrast enhanced magnetic resonance images», </w:t>
+      </w:r>
       <w:r>
         <w:rPr>
           <w:rFonts w:ascii="Calibri" w:cs="Calibri"/>
           <w:i/>
           <w:iCs/>
         </w:rPr>
-        <w:t>. (Wien)</w:t>
+        <w:t>Quant. Imaging Med. Surg.</w:t>
       </w:r>
       <w:r>
         <w:rPr>
           <w:rFonts w:ascii="Calibri" w:cs="Calibri"/>
         </w:rPr>
-        <w:t xml:space="preserve">, vol. 162, </w:t>
-      </w:r>
-      <w:proofErr w:type="spellStart"/>
-      <w:r>
-        <w:rPr>
-          <w:rFonts w:ascii="Calibri" w:cs="Calibri"/>
-        </w:rPr>
-        <w:t>n.</w:t>
+        <w:t>, vol. 9, n.</w:t>
       </w:r>
       <w:r>
         <w:rPr>
@@ -17156,75 +16353,32 @@
         </w:rPr>
         <w:t>o</w:t>
       </w:r>
-      <w:proofErr w:type="spellEnd"/>
       <w:r>
         <w:rPr>
           <w:rFonts w:ascii="Calibri" w:cs="Calibri"/>
         </w:rPr>
-        <w:t xml:space="preserve"> 12, pp. 3067-3080, </w:t>
-      </w:r>
-      <w:proofErr w:type="spellStart"/>
-      <w:r>
+        <w:t xml:space="preserve"> 7, pp. 1201-1213, jul. 2019, doi: 10.21037/qims.2019.07.01.</w:t>
+      </w:r>
+    </w:p>
+    <w:p>
+      <w:pPr>
+        <w:pStyle w:val="Bibliography"/>
         <w:rPr>
           <w:rFonts w:ascii="Calibri" w:cs="Calibri"/>
         </w:rPr>
-        <w:t>dic</w:t>
-      </w:r>
-      <w:proofErr w:type="spellEnd"/>
+      </w:pPr>
       <w:r>
         <w:rPr>
           <w:rFonts w:ascii="Calibri" w:cs="Calibri"/>
         </w:rPr>
-        <w:t xml:space="preserve">. 2020, </w:t>
-      </w:r>
-      <w:proofErr w:type="spellStart"/>
+        <w:t>[32]</w:t>
+      </w:r>
       <w:r>
         <w:rPr>
           <w:rFonts w:ascii="Calibri" w:cs="Calibri"/>
         </w:rPr>
-        <w:t>doi</w:t>
-      </w:r>
-      <w:proofErr w:type="spellEnd"/>
-      <w:r>
-        <w:rPr>
-          <w:rFonts w:ascii="Calibri" w:cs="Calibri"/>
-        </w:rPr>
-        <w:t>: 10.1007/s00701-020-04483-7.</w:t>
-      </w:r>
-    </w:p>
-    <w:p>
-      <w:pPr>
-        <w:pStyle w:val="Bibliography"/>
-        <w:rPr>
-          <w:rFonts w:ascii="Calibri" w:cs="Calibri"/>
-        </w:rPr>
-      </w:pPr>
-      <w:r>
-        <w:rPr>
-          <w:rFonts w:ascii="Calibri" w:cs="Calibri"/>
-        </w:rPr>
-        <w:t>[25]</w:t>
-      </w:r>
-      <w:r>
-        <w:rPr>
-          <w:rFonts w:ascii="Calibri" w:cs="Calibri"/>
-        </w:rPr>
         <w:tab/>
-        <w:t xml:space="preserve">J. </w:t>
-      </w:r>
-      <w:proofErr w:type="spellStart"/>
-      <w:r>
-        <w:rPr>
-          <w:rFonts w:ascii="Calibri" w:cs="Calibri"/>
-        </w:rPr>
-        <w:t>Valdebenito</w:t>
-      </w:r>
-      <w:proofErr w:type="spellEnd"/>
-      <w:r>
-        <w:rPr>
-          <w:rFonts w:ascii="Calibri" w:cs="Calibri"/>
-        </w:rPr>
-        <w:t xml:space="preserve"> y F. Medina, «Machine learning approaches to study glioblastoma: A review of the last decade of applications», </w:t>
+        <w:t xml:space="preserve">J. Lao </w:t>
       </w:r>
       <w:r>
         <w:rPr>
@@ -17232,69 +16386,13 @@
           <w:i/>
           <w:iCs/>
         </w:rPr>
-        <w:t>Cancer Rep.</w:t>
+        <w:t>et al.</w:t>
       </w:r>
       <w:r>
         <w:rPr>
           <w:rFonts w:ascii="Calibri" w:cs="Calibri"/>
         </w:rPr>
-        <w:t xml:space="preserve">, vol. 2, </w:t>
-      </w:r>
-      <w:proofErr w:type="spellStart"/>
-      <w:r>
-        <w:rPr>
-          <w:rFonts w:ascii="Calibri" w:cs="Calibri"/>
-        </w:rPr>
-        <w:t>n.</w:t>
-      </w:r>
-      <w:r>
-        <w:rPr>
-          <w:rFonts w:ascii="Calibri" w:cs="Calibri"/>
-          <w:vertAlign w:val="superscript"/>
-        </w:rPr>
-        <w:t>o</w:t>
-      </w:r>
-      <w:proofErr w:type="spellEnd"/>
-      <w:r>
-        <w:rPr>
-          <w:rFonts w:ascii="Calibri" w:cs="Calibri"/>
-        </w:rPr>
-        <w:t xml:space="preserve"> 6, p. e1226, 2019, </w:t>
-      </w:r>
-      <w:proofErr w:type="spellStart"/>
-      <w:r>
-        <w:rPr>
-          <w:rFonts w:ascii="Calibri" w:cs="Calibri"/>
-        </w:rPr>
-        <w:t>doi</w:t>
-      </w:r>
-      <w:proofErr w:type="spellEnd"/>
-      <w:r>
-        <w:rPr>
-          <w:rFonts w:ascii="Calibri" w:cs="Calibri"/>
-        </w:rPr>
-        <w:t>: https://doi.org/10.1002/cnr2.1226.</w:t>
-      </w:r>
-    </w:p>
-    <w:p>
-      <w:pPr>
-        <w:pStyle w:val="Bibliography"/>
-        <w:rPr>
-          <w:rFonts w:ascii="Calibri" w:cs="Calibri"/>
-        </w:rPr>
-      </w:pPr>
-      <w:r>
-        <w:rPr>
-          <w:rFonts w:ascii="Calibri" w:cs="Calibri"/>
-        </w:rPr>
-        <w:t>[26]</w:t>
-      </w:r>
-      <w:r>
-        <w:rPr>
-          <w:rFonts w:ascii="Calibri" w:cs="Calibri"/>
-        </w:rPr>
-        <w:tab/>
-        <w:t xml:space="preserve">H. Sotoudeh </w:t>
+        <w:t xml:space="preserve">, «A Deep Learning-Based Radiomics Model for Prediction of Survival in Glioblastoma Multiforme», </w:t>
       </w:r>
       <w:r>
         <w:rPr>
@@ -17302,237 +16400,13 @@
           <w:i/>
           <w:iCs/>
         </w:rPr>
-        <w:t>et al.</w:t>
+        <w:t>Sci. Rep.</w:t>
       </w:r>
       <w:r>
         <w:rPr>
           <w:rFonts w:ascii="Calibri" w:cs="Calibri"/>
         </w:rPr>
-        <w:t xml:space="preserve">, «Artificial Intelligence in the Management of Glioma: Era of Personalized Medicine», </w:t>
-      </w:r>
-      <w:r>
-        <w:rPr>
-          <w:rFonts w:ascii="Calibri" w:cs="Calibri"/>
-          <w:i/>
-          <w:iCs/>
-        </w:rPr>
-        <w:t>Front. Oncol.</w:t>
-      </w:r>
-      <w:r>
-        <w:rPr>
-          <w:rFonts w:ascii="Calibri" w:cs="Calibri"/>
-        </w:rPr>
-        <w:t xml:space="preserve">, vol. 9, 2019, </w:t>
-      </w:r>
-      <w:proofErr w:type="spellStart"/>
-      <w:r>
-        <w:rPr>
-          <w:rFonts w:ascii="Calibri" w:cs="Calibri"/>
-        </w:rPr>
-        <w:t>doi</w:t>
-      </w:r>
-      <w:proofErr w:type="spellEnd"/>
-      <w:r>
-        <w:rPr>
-          <w:rFonts w:ascii="Calibri" w:cs="Calibri"/>
-        </w:rPr>
-        <w:t>: 10.3389/fonc.2019.00768.</w:t>
-      </w:r>
-    </w:p>
-    <w:p>
-      <w:pPr>
-        <w:pStyle w:val="Bibliography"/>
-        <w:rPr>
-          <w:rFonts w:ascii="Calibri" w:cs="Calibri"/>
-        </w:rPr>
-      </w:pPr>
-      <w:r>
-        <w:rPr>
-          <w:rFonts w:ascii="Calibri" w:cs="Calibri"/>
-        </w:rPr>
-        <w:t>[27]</w:t>
-      </w:r>
-      <w:r>
-        <w:rPr>
-          <w:rFonts w:ascii="Calibri" w:cs="Calibri"/>
-        </w:rPr>
-        <w:tab/>
-        <w:t xml:space="preserve">Z. Qian </w:t>
-      </w:r>
-      <w:r>
-        <w:rPr>
-          <w:rFonts w:ascii="Calibri" w:cs="Calibri"/>
-          <w:i/>
-          <w:iCs/>
-        </w:rPr>
-        <w:t>et al.</w:t>
-      </w:r>
-      <w:r>
-        <w:rPr>
-          <w:rFonts w:ascii="Calibri" w:cs="Calibri"/>
-        </w:rPr>
-        <w:t xml:space="preserve">, «Differentiation of glioblastoma from solitary brain metastases using radiomic machine-learning classifiers», </w:t>
-      </w:r>
-      <w:r>
-        <w:rPr>
-          <w:rFonts w:ascii="Calibri" w:cs="Calibri"/>
-          <w:i/>
-          <w:iCs/>
-        </w:rPr>
-        <w:t>Cancer Lett.</w:t>
-      </w:r>
-      <w:r>
-        <w:rPr>
-          <w:rFonts w:ascii="Calibri" w:cs="Calibri"/>
-        </w:rPr>
-        <w:t xml:space="preserve">, vol. 451, pp. 128-135, jun. 2019, </w:t>
-      </w:r>
-      <w:proofErr w:type="spellStart"/>
-      <w:r>
-        <w:rPr>
-          <w:rFonts w:ascii="Calibri" w:cs="Calibri"/>
-        </w:rPr>
-        <w:t>doi</w:t>
-      </w:r>
-      <w:proofErr w:type="spellEnd"/>
-      <w:r>
-        <w:rPr>
-          <w:rFonts w:ascii="Calibri" w:cs="Calibri"/>
-        </w:rPr>
-        <w:t>: 10.1016/j.canlet.2019.02.054.</w:t>
-      </w:r>
-    </w:p>
-    <w:p>
-      <w:pPr>
-        <w:pStyle w:val="Bibliography"/>
-        <w:rPr>
-          <w:rFonts w:ascii="Calibri" w:cs="Calibri"/>
-        </w:rPr>
-      </w:pPr>
-      <w:r>
-        <w:rPr>
-          <w:rFonts w:ascii="Calibri" w:cs="Calibri"/>
-        </w:rPr>
-        <w:t>[28]</w:t>
-      </w:r>
-      <w:r>
-        <w:rPr>
-          <w:rFonts w:ascii="Calibri" w:cs="Calibri"/>
-        </w:rPr>
-        <w:tab/>
-        <w:t xml:space="preserve">C. Chen, X. </w:t>
-      </w:r>
-      <w:proofErr w:type="spellStart"/>
-      <w:r>
-        <w:rPr>
-          <w:rFonts w:ascii="Calibri" w:cs="Calibri"/>
-        </w:rPr>
-        <w:t>Ou</w:t>
-      </w:r>
-      <w:proofErr w:type="spellEnd"/>
-      <w:r>
-        <w:rPr>
-          <w:rFonts w:ascii="Calibri" w:cs="Calibri"/>
-        </w:rPr>
-        <w:t xml:space="preserve">, J. Wang, W. Guo, y X. Ma, «Radiomics-Based Machine Learning in Differentiation Between Glioblastoma and Metastatic Brain </w:t>
-      </w:r>
-      <w:proofErr w:type="spellStart"/>
-      <w:r>
-        <w:rPr>
-          <w:rFonts w:ascii="Calibri" w:cs="Calibri"/>
-        </w:rPr>
-        <w:t>Tumors</w:t>
-      </w:r>
-      <w:proofErr w:type="spellEnd"/>
-      <w:r>
-        <w:rPr>
-          <w:rFonts w:ascii="Calibri" w:cs="Calibri"/>
-        </w:rPr>
-        <w:t xml:space="preserve">», </w:t>
-      </w:r>
-      <w:r>
-        <w:rPr>
-          <w:rFonts w:ascii="Calibri" w:cs="Calibri"/>
-          <w:i/>
-          <w:iCs/>
-        </w:rPr>
-        <w:t>Front. Oncol.</w:t>
-      </w:r>
-      <w:r>
-        <w:rPr>
-          <w:rFonts w:ascii="Calibri" w:cs="Calibri"/>
-        </w:rPr>
-        <w:t xml:space="preserve">, vol. 9, 2019, </w:t>
-      </w:r>
-      <w:proofErr w:type="spellStart"/>
-      <w:r>
-        <w:rPr>
-          <w:rFonts w:ascii="Calibri" w:cs="Calibri"/>
-        </w:rPr>
-        <w:t>doi</w:t>
-      </w:r>
-      <w:proofErr w:type="spellEnd"/>
-      <w:r>
-        <w:rPr>
-          <w:rFonts w:ascii="Calibri" w:cs="Calibri"/>
-        </w:rPr>
-        <w:t>: 10.3389/fonc.2019.00806.</w:t>
-      </w:r>
-    </w:p>
-    <w:p>
-      <w:pPr>
-        <w:pStyle w:val="Bibliography"/>
-        <w:rPr>
-          <w:rFonts w:ascii="Calibri" w:cs="Calibri"/>
-        </w:rPr>
-      </w:pPr>
-      <w:r>
-        <w:rPr>
-          <w:rFonts w:ascii="Calibri" w:cs="Calibri"/>
-        </w:rPr>
-        <w:t>[29]</w:t>
-      </w:r>
-      <w:r>
-        <w:rPr>
-          <w:rFonts w:ascii="Calibri" w:cs="Calibri"/>
-        </w:rPr>
-        <w:tab/>
-        <w:t xml:space="preserve">S. Bae </w:t>
-      </w:r>
-      <w:r>
-        <w:rPr>
-          <w:rFonts w:ascii="Calibri" w:cs="Calibri"/>
-          <w:i/>
-          <w:iCs/>
-        </w:rPr>
-        <w:t>et al.</w:t>
-      </w:r>
-      <w:r>
-        <w:rPr>
-          <w:rFonts w:ascii="Calibri" w:cs="Calibri"/>
-        </w:rPr>
-        <w:t xml:space="preserve">, «Robust performance of deep learning for distinguishing glioblastoma from single brain metastasis using radiomic features: model development and validation», </w:t>
-      </w:r>
-      <w:r>
-        <w:rPr>
-          <w:rFonts w:ascii="Calibri" w:cs="Calibri"/>
-          <w:i/>
-          <w:iCs/>
-        </w:rPr>
-        <w:t>Sci. Rep.</w:t>
-      </w:r>
-      <w:r>
-        <w:rPr>
-          <w:rFonts w:ascii="Calibri" w:cs="Calibri"/>
-        </w:rPr>
-        <w:t xml:space="preserve">, vol. 10, </w:t>
-      </w:r>
-      <w:proofErr w:type="spellStart"/>
-      <w:r>
-        <w:rPr>
-          <w:rFonts w:ascii="Calibri" w:cs="Calibri"/>
-        </w:rPr>
-        <w:t>n.</w:t>
+        <w:t>, vol. 7, n.</w:t>
       </w:r>
       <w:r>
         <w:rPr>
@@ -17541,19 +16415,11 @@
         </w:rPr>
         <w:t>o</w:t>
       </w:r>
-      <w:proofErr w:type="spellEnd"/>
       <w:r>
         <w:rPr>
           <w:rFonts w:ascii="Calibri" w:cs="Calibri"/>
         </w:rPr>
-        <w:t xml:space="preserve"> 1, Art. </w:t>
-      </w:r>
-      <w:proofErr w:type="spellStart"/>
-      <w:r>
-        <w:rPr>
-          <w:rFonts w:ascii="Calibri" w:cs="Calibri"/>
-        </w:rPr>
-        <w:t>n.</w:t>
+        <w:t xml:space="preserve"> 1, Art. n.</w:t>
       </w:r>
       <w:r>
         <w:rPr>
@@ -17562,384 +16428,11 @@
         </w:rPr>
         <w:t>o</w:t>
       </w:r>
-      <w:proofErr w:type="spellEnd"/>
       <w:r>
         <w:rPr>
           <w:rFonts w:ascii="Calibri" w:cs="Calibri"/>
         </w:rPr>
-        <w:t xml:space="preserve"> 1, </w:t>
-      </w:r>
-      <w:proofErr w:type="spellStart"/>
-      <w:r>
-        <w:rPr>
-          <w:rFonts w:ascii="Calibri" w:cs="Calibri"/>
-        </w:rPr>
-        <w:t>jul.</w:t>
-      </w:r>
-      <w:proofErr w:type="spellEnd"/>
-      <w:r>
-        <w:rPr>
-          <w:rFonts w:ascii="Calibri" w:cs="Calibri"/>
-        </w:rPr>
-        <w:t xml:space="preserve"> 2020, </w:t>
-      </w:r>
-      <w:proofErr w:type="spellStart"/>
-      <w:r>
-        <w:rPr>
-          <w:rFonts w:ascii="Calibri" w:cs="Calibri"/>
-        </w:rPr>
-        <w:t>doi</w:t>
-      </w:r>
-      <w:proofErr w:type="spellEnd"/>
-      <w:r>
-        <w:rPr>
-          <w:rFonts w:ascii="Calibri" w:cs="Calibri"/>
-        </w:rPr>
-        <w:t>: 10.1038/s41598-020-68980-6.</w:t>
-      </w:r>
-    </w:p>
-    <w:p>
-      <w:pPr>
-        <w:pStyle w:val="Bibliography"/>
-        <w:rPr>
-          <w:rFonts w:ascii="Calibri" w:cs="Calibri"/>
-        </w:rPr>
-      </w:pPr>
-      <w:r>
-        <w:rPr>
-          <w:rFonts w:ascii="Calibri" w:cs="Calibri"/>
-        </w:rPr>
-        <w:t>[30]</w:t>
-      </w:r>
-      <w:r>
-        <w:rPr>
-          <w:rFonts w:ascii="Calibri" w:cs="Calibri"/>
-        </w:rPr>
-        <w:tab/>
-        <w:t xml:space="preserve">L. </w:t>
-      </w:r>
-      <w:proofErr w:type="spellStart"/>
-      <w:r>
-        <w:rPr>
-          <w:rFonts w:ascii="Calibri" w:cs="Calibri"/>
-        </w:rPr>
-        <w:t>Macyszyn</w:t>
-      </w:r>
-      <w:proofErr w:type="spellEnd"/>
-      <w:r>
-        <w:rPr>
-          <w:rFonts w:ascii="Calibri" w:cs="Calibri"/>
-        </w:rPr>
-        <w:t xml:space="preserve"> </w:t>
-      </w:r>
-      <w:r>
-        <w:rPr>
-          <w:rFonts w:ascii="Calibri" w:cs="Calibri"/>
-          <w:i/>
-          <w:iCs/>
-        </w:rPr>
-        <w:t>et al.</w:t>
-      </w:r>
-      <w:r>
-        <w:rPr>
-          <w:rFonts w:ascii="Calibri" w:cs="Calibri"/>
-        </w:rPr>
-        <w:t xml:space="preserve">, «Imaging patterns predict patient survival and molecular subtype in glioblastoma via machine learning techniques», </w:t>
-      </w:r>
-      <w:r>
-        <w:rPr>
-          <w:rFonts w:ascii="Calibri" w:cs="Calibri"/>
-          <w:i/>
-          <w:iCs/>
-        </w:rPr>
-        <w:t>Neuro-Oncol.</w:t>
-      </w:r>
-      <w:r>
-        <w:rPr>
-          <w:rFonts w:ascii="Calibri" w:cs="Calibri"/>
-        </w:rPr>
-        <w:t xml:space="preserve">, vol. 18, </w:t>
-      </w:r>
-      <w:proofErr w:type="spellStart"/>
-      <w:r>
-        <w:rPr>
-          <w:rFonts w:ascii="Calibri" w:cs="Calibri"/>
-        </w:rPr>
-        <w:t>n.</w:t>
-      </w:r>
-      <w:r>
-        <w:rPr>
-          <w:rFonts w:ascii="Calibri" w:cs="Calibri"/>
-          <w:vertAlign w:val="superscript"/>
-        </w:rPr>
-        <w:t>o</w:t>
-      </w:r>
-      <w:proofErr w:type="spellEnd"/>
-      <w:r>
-        <w:rPr>
-          <w:rFonts w:ascii="Calibri" w:cs="Calibri"/>
-        </w:rPr>
-        <w:t xml:space="preserve"> 3, pp. 417-425, jun. 2015, </w:t>
-      </w:r>
-      <w:proofErr w:type="spellStart"/>
-      <w:r>
-        <w:rPr>
-          <w:rFonts w:ascii="Calibri" w:cs="Calibri"/>
-        </w:rPr>
-        <w:t>doi</w:t>
-      </w:r>
-      <w:proofErr w:type="spellEnd"/>
-      <w:r>
-        <w:rPr>
-          <w:rFonts w:ascii="Calibri" w:cs="Calibri"/>
-        </w:rPr>
-        <w:t>: 10.1093/</w:t>
-      </w:r>
-      <w:proofErr w:type="spellStart"/>
-      <w:r>
-        <w:rPr>
-          <w:rFonts w:ascii="Calibri" w:cs="Calibri"/>
-        </w:rPr>
-        <w:t>neuonc</w:t>
-      </w:r>
-      <w:proofErr w:type="spellEnd"/>
-      <w:r>
-        <w:rPr>
-          <w:rFonts w:ascii="Calibri" w:cs="Calibri"/>
-        </w:rPr>
-        <w:t>/nov127.</w:t>
-      </w:r>
-    </w:p>
-    <w:p>
-      <w:pPr>
-        <w:pStyle w:val="Bibliography"/>
-        <w:rPr>
-          <w:rFonts w:ascii="Calibri" w:cs="Calibri"/>
-        </w:rPr>
-      </w:pPr>
-      <w:r>
-        <w:rPr>
-          <w:rFonts w:ascii="Calibri" w:cs="Calibri"/>
-        </w:rPr>
-        <w:lastRenderedPageBreak/>
-        <w:t>[31]</w:t>
-      </w:r>
-      <w:r>
-        <w:rPr>
-          <w:rFonts w:ascii="Calibri" w:cs="Calibri"/>
-        </w:rPr>
-        <w:tab/>
-        <w:t xml:space="preserve">J. </w:t>
-      </w:r>
-      <w:proofErr w:type="spellStart"/>
-      <w:r>
-        <w:rPr>
-          <w:rFonts w:ascii="Calibri" w:cs="Calibri"/>
-        </w:rPr>
-        <w:t>Jeong</w:t>
-      </w:r>
-      <w:proofErr w:type="spellEnd"/>
-      <w:r>
-        <w:rPr>
-          <w:rFonts w:ascii="Calibri" w:cs="Calibri"/>
-        </w:rPr>
-        <w:t xml:space="preserve"> </w:t>
-      </w:r>
-      <w:r>
-        <w:rPr>
-          <w:rFonts w:ascii="Calibri" w:cs="Calibri"/>
-          <w:i/>
-          <w:iCs/>
-        </w:rPr>
-        <w:t>et al.</w:t>
-      </w:r>
-      <w:r>
-        <w:rPr>
-          <w:rFonts w:ascii="Calibri" w:cs="Calibri"/>
-        </w:rPr>
-        <w:t xml:space="preserve">, «Machine-learning based classification of glioblastoma using delta-radiomic features derived from dynamic susceptibility contrast enhanced magnetic resonance images», </w:t>
-      </w:r>
-      <w:r>
-        <w:rPr>
-          <w:rFonts w:ascii="Calibri" w:cs="Calibri"/>
-          <w:i/>
-          <w:iCs/>
-        </w:rPr>
-        <w:t>Quant. Imaging Med. Surg.</w:t>
-      </w:r>
-      <w:r>
-        <w:rPr>
-          <w:rFonts w:ascii="Calibri" w:cs="Calibri"/>
-        </w:rPr>
-        <w:t xml:space="preserve">, vol. 9, </w:t>
-      </w:r>
-      <w:proofErr w:type="spellStart"/>
-      <w:r>
-        <w:rPr>
-          <w:rFonts w:ascii="Calibri" w:cs="Calibri"/>
-        </w:rPr>
-        <w:t>n.</w:t>
-      </w:r>
-      <w:r>
-        <w:rPr>
-          <w:rFonts w:ascii="Calibri" w:cs="Calibri"/>
-          <w:vertAlign w:val="superscript"/>
-        </w:rPr>
-        <w:t>o</w:t>
-      </w:r>
-      <w:proofErr w:type="spellEnd"/>
-      <w:r>
-        <w:rPr>
-          <w:rFonts w:ascii="Calibri" w:cs="Calibri"/>
-        </w:rPr>
-        <w:t xml:space="preserve"> 7, pp. 1201-1213, </w:t>
-      </w:r>
-      <w:proofErr w:type="spellStart"/>
-      <w:r>
-        <w:rPr>
-          <w:rFonts w:ascii="Calibri" w:cs="Calibri"/>
-        </w:rPr>
-        <w:t>jul.</w:t>
-      </w:r>
-      <w:proofErr w:type="spellEnd"/>
-      <w:r>
-        <w:rPr>
-          <w:rFonts w:ascii="Calibri" w:cs="Calibri"/>
-        </w:rPr>
-        <w:t xml:space="preserve"> 2019, </w:t>
-      </w:r>
-      <w:proofErr w:type="spellStart"/>
-      <w:r>
-        <w:rPr>
-          <w:rFonts w:ascii="Calibri" w:cs="Calibri"/>
-        </w:rPr>
-        <w:t>doi</w:t>
-      </w:r>
-      <w:proofErr w:type="spellEnd"/>
-      <w:r>
-        <w:rPr>
-          <w:rFonts w:ascii="Calibri" w:cs="Calibri"/>
-        </w:rPr>
-        <w:t>: 10.21037/qims.2019.07.01.</w:t>
-      </w:r>
-    </w:p>
-    <w:p>
-      <w:pPr>
-        <w:pStyle w:val="Bibliography"/>
-        <w:rPr>
-          <w:rFonts w:ascii="Calibri" w:cs="Calibri"/>
-        </w:rPr>
-      </w:pPr>
-      <w:r>
-        <w:rPr>
-          <w:rFonts w:ascii="Calibri" w:cs="Calibri"/>
-        </w:rPr>
-        <w:t>[32]</w:t>
-      </w:r>
-      <w:r>
-        <w:rPr>
-          <w:rFonts w:ascii="Calibri" w:cs="Calibri"/>
-        </w:rPr>
-        <w:tab/>
-        <w:t xml:space="preserve">J. Lao </w:t>
-      </w:r>
-      <w:r>
-        <w:rPr>
-          <w:rFonts w:ascii="Calibri" w:cs="Calibri"/>
-          <w:i/>
-          <w:iCs/>
-        </w:rPr>
-        <w:t>et al.</w:t>
-      </w:r>
-      <w:r>
-        <w:rPr>
-          <w:rFonts w:ascii="Calibri" w:cs="Calibri"/>
-        </w:rPr>
-        <w:t xml:space="preserve">, «A Deep Learning-Based Radiomics Model for Prediction of Survival in Glioblastoma Multiforme», </w:t>
-      </w:r>
-      <w:r>
-        <w:rPr>
-          <w:rFonts w:ascii="Calibri" w:cs="Calibri"/>
-          <w:i/>
-          <w:iCs/>
-        </w:rPr>
-        <w:t>Sci. Rep.</w:t>
-      </w:r>
-      <w:r>
-        <w:rPr>
-          <w:rFonts w:ascii="Calibri" w:cs="Calibri"/>
-        </w:rPr>
-        <w:t xml:space="preserve">, vol. 7, </w:t>
-      </w:r>
-      <w:proofErr w:type="spellStart"/>
-      <w:r>
-        <w:rPr>
-          <w:rFonts w:ascii="Calibri" w:cs="Calibri"/>
-        </w:rPr>
-        <w:t>n.</w:t>
-      </w:r>
-      <w:r>
-        <w:rPr>
-          <w:rFonts w:ascii="Calibri" w:cs="Calibri"/>
-          <w:vertAlign w:val="superscript"/>
-        </w:rPr>
-        <w:t>o</w:t>
-      </w:r>
-      <w:proofErr w:type="spellEnd"/>
-      <w:r>
-        <w:rPr>
-          <w:rFonts w:ascii="Calibri" w:cs="Calibri"/>
-        </w:rPr>
-        <w:t xml:space="preserve"> 1, Art. </w:t>
-      </w:r>
-      <w:proofErr w:type="spellStart"/>
-      <w:r>
-        <w:rPr>
-          <w:rFonts w:ascii="Calibri" w:cs="Calibri"/>
-        </w:rPr>
-        <w:t>n.</w:t>
-      </w:r>
-      <w:r>
-        <w:rPr>
-          <w:rFonts w:ascii="Calibri" w:cs="Calibri"/>
-          <w:vertAlign w:val="superscript"/>
-        </w:rPr>
-        <w:t>o</w:t>
-      </w:r>
-      <w:proofErr w:type="spellEnd"/>
-      <w:r>
-        <w:rPr>
-          <w:rFonts w:ascii="Calibri" w:cs="Calibri"/>
-        </w:rPr>
-        <w:t xml:space="preserve"> 1, </w:t>
-      </w:r>
-      <w:proofErr w:type="spellStart"/>
-      <w:r>
-        <w:rPr>
-          <w:rFonts w:ascii="Calibri" w:cs="Calibri"/>
-        </w:rPr>
-        <w:t>sep.</w:t>
-      </w:r>
-      <w:proofErr w:type="spellEnd"/>
-      <w:r>
-        <w:rPr>
-          <w:rFonts w:ascii="Calibri" w:cs="Calibri"/>
-        </w:rPr>
-        <w:t xml:space="preserve"> 2017, </w:t>
-      </w:r>
-      <w:proofErr w:type="spellStart"/>
-      <w:r>
-        <w:rPr>
-          <w:rFonts w:ascii="Calibri" w:cs="Calibri"/>
-        </w:rPr>
-        <w:t>doi</w:t>
-      </w:r>
-      <w:proofErr w:type="spellEnd"/>
-      <w:r>
-        <w:rPr>
-          <w:rFonts w:ascii="Calibri" w:cs="Calibri"/>
-        </w:rPr>
-        <w:t>: 10.1038/s41598-017-10649-8.</w:t>
+        <w:t xml:space="preserve"> 1, sep. 2017, doi: 10.1038/s41598-017-10649-8.</w:t>
       </w:r>
     </w:p>
     <w:p>
@@ -22420,6 +20913,7 @@
     <w:rsid w:val="00E32B24"/>
     <w:rsid w:val="00E3438C"/>
     <w:rsid w:val="00E343D1"/>
+    <w:rsid w:val="00E351C1"/>
     <w:rsid w:val="00E5498B"/>
     <w:rsid w:val="00E61FD4"/>
     <w:rsid w:val="00E62124"/>

</xml_diff>